<commit_message>
Add desktop document and blue muse app
</commit_message>
<xml_diff>
--- a/Pascasarjana_PC Kantor/Thesis/Journal/Jurnal - Comparative Analysis of EEG In Normal Adoelence.docx
+++ b/Pascasarjana_PC Kantor/Thesis/Journal/Jurnal - Comparative Analysis of EEG In Normal Adoelence.docx
@@ -1,6 +1,6 @@
 
 <file path=word/document.xml><?xml version="1.0" encoding="utf-8"?>
-<w:document xmlns:wpc="http://schemas.microsoft.com/office/word/2010/wordprocessingCanvas" xmlns:cx="http://schemas.microsoft.com/office/drawing/2014/chartex" xmlns:cx1="http://schemas.microsoft.com/office/drawing/2015/9/8/chartex" xmlns:cx2="http://schemas.microsoft.com/office/drawing/2015/10/21/chartex" xmlns:cx3="http://schemas.microsoft.com/office/drawing/2016/5/9/chartex" xmlns:cx4="http://schemas.microsoft.com/office/drawing/2016/5/10/chartex" xmlns:cx5="http://schemas.microsoft.com/office/drawing/2016/5/11/chartex" xmlns:cx6="http://schemas.microsoft.com/office/drawing/2016/5/12/chartex" xmlns:cx7="http://schemas.microsoft.com/office/drawing/2016/5/13/chartex" xmlns:cx8="http://schemas.microsoft.com/office/drawing/2016/5/14/chartex" xmlns:mc="http://schemas.openxmlformats.org/markup-compatibility/2006" xmlns:aink="http://schemas.microsoft.com/office/drawing/2016/ink" xmlns:am3d="http://schemas.microsoft.com/office/drawing/2017/model3d" xmlns:o="urn:schemas-microsoft-com:office:office" xmlns:oel="http://schemas.microsoft.com/office/2019/extlst" xmlns:r="http://schemas.openxmlformats.org/officeDocument/2006/relationships" xmlns:m="http://schemas.openxmlformats.org/officeDocument/2006/math" xmlns:v="urn:schemas-microsoft-com:vml" xmlns:wp14="http://schemas.microsoft.com/office/word/2010/wordprocessingDrawing" xmlns:wp="http://schemas.openxmlformats.org/drawingml/2006/wordprocessingDrawing" xmlns:w10="urn:schemas-microsoft-com:office:word" xmlns:w="http://schemas.openxmlformats.org/wordprocessingml/2006/main" xmlns:w14="http://schemas.microsoft.com/office/word/2010/wordml" xmlns:w15="http://schemas.microsoft.com/office/word/2012/wordml" xmlns:w16cex="http://schemas.microsoft.com/office/word/2018/wordml/cex" xmlns:w16cid="http://schemas.microsoft.com/office/word/2016/wordml/cid" xmlns:w16="http://schemas.microsoft.com/office/word/2018/wordml" xmlns:w16du="http://schemas.microsoft.com/office/word/2023/wordml/word16du" xmlns:w16sdtdh="http://schemas.microsoft.com/office/word/2020/wordml/sdtdatahash" xmlns:w16sdtfl="http://schemas.microsoft.com/office/word/2024/wordml/sdtformatlock" xmlns:w16se="http://schemas.microsoft.com/office/word/2015/wordml/symex" xmlns:wpg="http://schemas.microsoft.com/office/word/2010/wordprocessingGroup" xmlns:wpi="http://schemas.microsoft.com/office/word/2010/wordprocessingInk" xmlns:wne="http://schemas.microsoft.com/office/word/2006/wordml" xmlns:wps="http://schemas.microsoft.com/office/word/2010/wordprocessingShape" mc:Ignorable="w14 w15 w16se w16cid w16 w16cex w16sdtdh w16sdtfl w16du wp14">
+<w:document xmlns:wpc="http://schemas.microsoft.com/office/word/2010/wordprocessingCanvas" xmlns:cx="http://schemas.microsoft.com/office/drawing/2014/chartex" xmlns:mc="http://schemas.openxmlformats.org/markup-compatibility/2006" xmlns:o="urn:schemas-microsoft-com:office:office" xmlns:r="http://schemas.openxmlformats.org/officeDocument/2006/relationships" xmlns:m="http://schemas.openxmlformats.org/officeDocument/2006/math" xmlns:v="urn:schemas-microsoft-com:vml" xmlns:wp14="http://schemas.microsoft.com/office/word/2010/wordprocessingDrawing" xmlns:wp="http://schemas.openxmlformats.org/drawingml/2006/wordprocessingDrawing" xmlns:w10="urn:schemas-microsoft-com:office:word" xmlns:w="http://schemas.openxmlformats.org/wordprocessingml/2006/main" xmlns:w14="http://schemas.microsoft.com/office/word/2010/wordml" xmlns:w15="http://schemas.microsoft.com/office/word/2012/wordml" xmlns:w16se="http://schemas.microsoft.com/office/word/2015/wordml/symex" xmlns:wpg="http://schemas.microsoft.com/office/word/2010/wordprocessingGroup" xmlns:wpi="http://schemas.microsoft.com/office/word/2010/wordprocessingInk" xmlns:wne="http://schemas.microsoft.com/office/word/2006/wordml" xmlns:wps="http://schemas.microsoft.com/office/word/2010/wordprocessingShape" mc:Ignorable="w14 w15 w16se wp14">
   <w:body>
     <w:p>
       <w:pPr>
@@ -221,6 +221,7 @@
             <w:docPart w:val="DefaultPlaceholder_-1854013440"/>
           </w:placeholder>
         </w:sdtPr>
+        <w:sdtEndPr/>
         <w:sdtContent>
           <w:r>
             <w:rPr>
@@ -249,6 +250,7 @@
             <w:docPart w:val="DefaultPlaceholder_-1854013440"/>
           </w:placeholder>
         </w:sdtPr>
+        <w:sdtEndPr/>
         <w:sdtContent>
           <w:r>
             <w:rPr>
@@ -307,6 +309,7 @@
             <w:docPart w:val="DefaultPlaceholder_-1854013440"/>
           </w:placeholder>
         </w:sdtPr>
+        <w:sdtEndPr/>
         <w:sdtContent>
           <w:r>
             <w:rPr>
@@ -349,6 +352,7 @@
             <w:docPart w:val="DefaultPlaceholder_-1854013440"/>
           </w:placeholder>
         </w:sdtPr>
+        <w:sdtEndPr/>
         <w:sdtContent>
           <w:r>
             <w:rPr>
@@ -401,6 +405,7 @@
             <w:docPart w:val="DefaultPlaceholder_-1854013440"/>
           </w:placeholder>
         </w:sdtPr>
+        <w:sdtEndPr/>
         <w:sdtContent>
           <w:r>
             <w:rPr>
@@ -429,6 +434,7 @@
             <w:docPart w:val="DefaultPlaceholder_-1854013440"/>
           </w:placeholder>
         </w:sdtPr>
+        <w:sdtEndPr/>
         <w:sdtContent>
           <w:r>
             <w:rPr>
@@ -475,6 +481,7 @@
             <w:docPart w:val="DefaultPlaceholder_-1854013440"/>
           </w:placeholder>
         </w:sdtPr>
+        <w:sdtEndPr/>
         <w:sdtContent>
           <w:r>
             <w:rPr>
@@ -553,6 +560,7 @@
             <w:docPart w:val="DefaultPlaceholder_-1854013440"/>
           </w:placeholder>
         </w:sdtPr>
+        <w:sdtEndPr/>
         <w:sdtContent>
           <w:r>
             <w:rPr>
@@ -617,6 +625,7 @@
             <w:docPart w:val="DefaultPlaceholder_-1854013440"/>
           </w:placeholder>
         </w:sdtPr>
+        <w:sdtEndPr/>
         <w:sdtContent>
           <w:r>
             <w:rPr>
@@ -652,6 +661,7 @@
             <w:docPart w:val="DefaultPlaceholder_-1854013440"/>
           </w:placeholder>
         </w:sdtPr>
+        <w:sdtEndPr/>
         <w:sdtContent>
           <w:r>
             <w:rPr>
@@ -704,19 +714,21 @@
         <w:rPr>
           <w:spacing w:val="-1"/>
         </w:rPr>
-        <w:t>remain scarce. Most studies emphasize either ERP-based semantic effects or resting-state oscillatory abnormalities in addicted individuals, leaving a gap in understanding how healthy adolescent brains implicitly process addiction terminology. Moreover, few investigations have examined the spatial power distribution associated with these responses. Two-dimensional topographic mapping (topo</w:t>
-      </w:r>
+        <w:t>remain scarce. Most studies emphasize either ERP-based semantic effects or resting-state oscillatory abnormalities in addicted individuals, leaving a gap in understanding how healthy adolescent brains implicitly process addiction terminology. Moreover, few investigations have examined the spatial power distribution associated with these responses. Two-dimensional topographic mapping (</w:t>
+      </w:r>
+      <w:proofErr w:type="spellStart"/>
       <w:r>
         <w:rPr>
           <w:spacing w:val="-1"/>
         </w:rPr>
-        <w:t>-</w:t>
-      </w:r>
+        <w:t>topoplots</w:t>
+      </w:r>
+      <w:proofErr w:type="spellEnd"/>
       <w:r>
         <w:rPr>
           <w:spacing w:val="-1"/>
         </w:rPr>
-        <w:t xml:space="preserve">plot) of EEG power provides a spatial representation of cortical activation, allowing visualization of focal neural engagement across scalp regions </w:t>
+        <w:t xml:space="preserve">) of EEG power provides a spatial representation of cortical activation, allowing visualization of focal neural engagement across scalp regions </w:t>
       </w:r>
       <w:sdt>
         <w:sdtPr>
@@ -730,6 +742,7 @@
             <w:docPart w:val="DefaultPlaceholder_-1854013440"/>
           </w:placeholder>
         </w:sdtPr>
+        <w:sdtEndPr/>
         <w:sdtContent>
           <w:r>
             <w:rPr>
@@ -744,19 +757,21 @@
         <w:rPr>
           <w:spacing w:val="-1"/>
         </w:rPr>
-        <w:t>. Comparing 2D topo</w:t>
-      </w:r>
+        <w:t xml:space="preserve">. Comparing 2D </w:t>
+      </w:r>
+      <w:proofErr w:type="spellStart"/>
       <w:r>
         <w:rPr>
           <w:spacing w:val="-1"/>
         </w:rPr>
-        <w:t>-</w:t>
-      </w:r>
+        <w:t>topoplots</w:t>
+      </w:r>
+      <w:proofErr w:type="spellEnd"/>
       <w:r>
         <w:rPr>
           <w:spacing w:val="-1"/>
         </w:rPr>
-        <w:t>plot between ERP and non-ERP analyses can reveal whether semantic reactivity is confined to transient frontal activations or distributed across broader cortical networks. This spatial</w:t>
+        <w:t xml:space="preserve"> between ERP and non-ERP analyses can reveal whether semantic reactivity is confined to transient frontal activations or distributed across broader cortical networks. This spatial</w:t>
       </w:r>
       <w:r>
         <w:rPr>
@@ -782,19 +797,21 @@
         <w:rPr>
           <w:spacing w:val="-1"/>
         </w:rPr>
-        <w:t>The present study aims to fill this methodological and theoretical gap by conducting a comparative ERP N400 and non-ERP EEG analysis of addiction semantics in normal adolescents. Using high-density EEG, participants were presented with addiction-related and neutral words while their neural activity was recorded. The ERP analysis focused on the frontal N400 component, quantified through both amplitude and 2D topographic power visualization, reflecting semantic and executive processing. In contrast, the non-ERP approach employed power spectral density (PSD) and frequency-band analysis to characterize continuous oscillatory responses. By comparing 1D band-power metrics and 2D topo</w:t>
-      </w:r>
+        <w:t xml:space="preserve">The present study aims to fill this methodological and theoretical gap by conducting a comparative ERP N400 and non-ERP EEG analysis of addiction semantics in normal adolescents. Using high-density EEG, participants were presented with addiction-related and neutral words while their neural activity was recorded. The ERP analysis focused on the frontal N400 component, quantified through both amplitude and 2D topographic power visualization, reflecting semantic and executive processing. In contrast, the non-ERP approach employed power spectral density (PSD) and frequency-band analysis to characterize continuous oscillatory responses. By comparing 1D band-power metrics and 2D </w:t>
+      </w:r>
+      <w:proofErr w:type="spellStart"/>
       <w:r>
         <w:rPr>
           <w:spacing w:val="-1"/>
         </w:rPr>
-        <w:t>-</w:t>
-      </w:r>
+        <w:t>topoplots</w:t>
+      </w:r>
+      <w:proofErr w:type="spellEnd"/>
       <w:r>
         <w:rPr>
           <w:spacing w:val="-1"/>
         </w:rPr>
-        <w:t>plot distributions between ERP and non-ERP modalities, this study seeks to determine whether both approaches capture convergent or distinct neural signatures of semantic reactivity. We hypothesize that frontal ERP power will index transient semantic control processes, whereas non-ERP spectral changes</w:t>
+        <w:t xml:space="preserve"> distributions between ERP and non-ERP modalities, this study seeks to determine whether both approaches capture convergent or distinct neural signatures of semantic reactivity. We hypothesize that frontal ERP power will index transient semantic control processes, whereas non-ERP spectral changes</w:t>
       </w:r>
       <w:r>
         <w:rPr>
@@ -852,6 +869,7 @@
         <w:pStyle w:val="Heading1"/>
       </w:pPr>
       <w:r>
+        <w:lastRenderedPageBreak/>
         <w:t>Material and Methods</w:t>
       </w:r>
     </w:p>
@@ -991,7 +1009,19 @@
         <w:rPr>
           <w:lang w:val="en-ID"/>
         </w:rPr>
-        <w:t>” (abuser). Each target word was presented 10 times, resulting in a total of 40 target trials. The distractor set consisted of 30 positive or neutral Indonesian words (e.g., “</w:t>
+        <w:t>” (abuser). Each target word was presented 10 times, resulting in a total of 40 target trials. The distractor set consisted of 30 positive or neutral Indones</w:t>
+      </w:r>
+      <w:r>
+        <w:rPr>
+          <w:lang w:val="en-ID"/>
+        </w:rPr>
+        <w:t xml:space="preserve">ian words </w:t>
+      </w:r>
+      <w:r>
+        <w:rPr>
+          <w:lang w:val="en-ID"/>
+        </w:rPr>
+        <w:t>e.g., “</w:t>
       </w:r>
       <w:proofErr w:type="spellStart"/>
       <w:r>
@@ -1009,6 +1039,7 @@
         </w:rPr>
         <w:t>,” “</w:t>
       </w:r>
+      <w:proofErr w:type="spellStart"/>
       <w:r>
         <w:rPr>
           <w:i/>
@@ -1017,12 +1048,14 @@
         </w:rPr>
         <w:t>Bahagia</w:t>
       </w:r>
+      <w:proofErr w:type="spellEnd"/>
       <w:r>
         <w:rPr>
           <w:lang w:val="en-ID"/>
         </w:rPr>
         <w:t>,” “</w:t>
       </w:r>
+      <w:proofErr w:type="spellStart"/>
       <w:r>
         <w:rPr>
           <w:i/>
@@ -1031,6 +1064,7 @@
         </w:rPr>
         <w:t>Gembira</w:t>
       </w:r>
+      <w:proofErr w:type="spellEnd"/>
       <w:r>
         <w:rPr>
           <w:lang w:val="en-ID"/>
@@ -1105,6 +1139,7 @@
         </w:rPr>
         <w:t>,” “</w:t>
       </w:r>
+      <w:proofErr w:type="spellStart"/>
       <w:r>
         <w:rPr>
           <w:i/>
@@ -1113,12 +1148,14 @@
         </w:rPr>
         <w:t>Bagus</w:t>
       </w:r>
+      <w:proofErr w:type="spellEnd"/>
       <w:r>
         <w:rPr>
           <w:lang w:val="en-ID"/>
         </w:rPr>
         <w:t>,” “</w:t>
       </w:r>
+      <w:proofErr w:type="spellStart"/>
       <w:r>
         <w:rPr>
           <w:i/>
@@ -1127,6 +1164,7 @@
         </w:rPr>
         <w:t>Hebat</w:t>
       </w:r>
+      <w:proofErr w:type="spellEnd"/>
       <w:r>
         <w:rPr>
           <w:lang w:val="en-ID"/>
@@ -1169,7 +1207,7 @@
           <w:iCs/>
           <w:lang w:val="en-ID"/>
         </w:rPr>
-        <w:t>“Enak,” “</w:t>
+        <w:t>“</w:t>
       </w:r>
       <w:proofErr w:type="spellStart"/>
       <w:r>
@@ -1178,7 +1216,7 @@
           <w:iCs/>
           <w:lang w:val="en-ID"/>
         </w:rPr>
-        <w:t>Senang</w:t>
+        <w:t>Enak</w:t>
       </w:r>
       <w:proofErr w:type="spellEnd"/>
       <w:r>
@@ -1187,38 +1225,56 @@
           <w:iCs/>
           <w:lang w:val="en-ID"/>
         </w:rPr>
-        <w:t>”</w:t>
-      </w:r>
-      <w:r>
-        <w:rPr>
-          <w:lang w:val="en-ID"/>
-        </w:rPr>
-        <w:t xml:space="preserve">) along with repeated presentations of </w:t>
-      </w:r>
+        <w:t>,” “</w:t>
+      </w:r>
+      <w:proofErr w:type="spellStart"/>
       <w:r>
         <w:rPr>
           <w:i/>
           <w:iCs/>
           <w:lang w:val="en-ID"/>
         </w:rPr>
-        <w:t>“</w:t>
-      </w:r>
-      <w:proofErr w:type="spellStart"/>
+        <w:t>Senang</w:t>
+      </w:r>
+      <w:proofErr w:type="spellEnd"/>
       <w:r>
         <w:rPr>
           <w:i/>
           <w:iCs/>
           <w:lang w:val="en-ID"/>
         </w:rPr>
-        <w:t>Penyalahguna</w:t>
-      </w:r>
-      <w:proofErr w:type="spellEnd"/>
+        <w:t>”</w:t>
+      </w:r>
+      <w:r>
+        <w:rPr>
+          <w:lang w:val="en-ID"/>
+        </w:rPr>
+        <w:t xml:space="preserve"> along with repeated presentations of </w:t>
+      </w:r>
       <w:r>
         <w:rPr>
           <w:i/>
           <w:iCs/>
           <w:lang w:val="en-ID"/>
         </w:rPr>
+        <w:t>“</w:t>
+      </w:r>
+      <w:proofErr w:type="spellStart"/>
+      <w:r>
+        <w:rPr>
+          <w:i/>
+          <w:iCs/>
+          <w:lang w:val="en-ID"/>
+        </w:rPr>
+        <w:t>Penyalahguna</w:t>
+      </w:r>
+      <w:proofErr w:type="spellEnd"/>
+      <w:r>
+        <w:rPr>
+          <w:i/>
+          <w:iCs/>
+          <w:lang w:val="en-ID"/>
+        </w:rPr>
         <w:t>”</w:t>
       </w:r>
       <w:r>
@@ -1309,7 +1365,7 @@
         <w:rPr>
           <w:lang w:val="en-ID"/>
         </w:rPr>
-        <w:t>Reaction time (RT), accuracy, and EEG signals were recorded simultaneously to enable both behavioural and neurophysiological analysis. The GNAT paradigm was chosen because it effectively differentiates implicit associative responses and inhibitory control mechanisms linked to addiction-related cognitive processing in adolescents</w:t>
+        <w:t>Reaction time, accuracy, and EEG signals were recorded simultaneously to enable both behavioural and neurophysiological analysis. The GNAT paradigm was chosen because it effectively differentiates implicit associative responses and inhibitory control mechanisms linked to addiction-related cognitive processing in adolescents</w:t>
       </w:r>
       <w:r>
         <w:rPr>
@@ -1413,6 +1469,7 @@
             <w:docPart w:val="DefaultPlaceholder_-1854013440"/>
           </w:placeholder>
         </w:sdtPr>
+        <w:sdtEndPr/>
         <w:sdtContent>
           <w:r>
             <w:rPr>
@@ -1530,7 +1587,7 @@
         <w:pStyle w:val="Text"/>
       </w:pPr>
       <w:r>
-        <w:t>EEG preprocessing was conducted using EEGLAB (v2024.0) running under MATLAB R2023b (The MathWorks Inc., Natick, MA, USA). Raw EEG signals recorded from all sixteen electrodes of the KT-88 system were preprocessed through a standardized pipeline designed to remove noise and preserve cognitive-relevant neural information for both ERP and non-ERP analyses.</w:t>
+        <w:t>EEG preprocessing was conducted using EEGLAB running under MATLAB R2023b. Raw EEG signals recorded from all sixteen electrodes of the KT-88 system were preprocessed through a standardized pipeline designed to remove noise and preserve cognitive-relevant neural information for both ERP and non-ERP analyses.</w:t>
       </w:r>
     </w:p>
     <w:p>
@@ -1538,10 +1595,11 @@
         <w:pStyle w:val="Text"/>
       </w:pPr>
       <w:r>
-        <w:t xml:space="preserve">Continuous EEG data were band-pass filtered between 4 and </w:t>
-      </w:r>
-      <w:r>
-        <w:t>40 Hz using a 4th-order Butterworth filter, effectively attenuating slow drifts and high-frequency artifacts while retaining the frequency range most relevant to cognitive electrophysiology. This filtering range ensured preservation of both low-frequency (theta/alpha) and mid-frequency (beta) oscillations associated with attention and emotional processing.</w:t>
+        <w:t xml:space="preserve">Continuous EEG data were band-pass filtered between 4 and 40 Hz using a 4th-order Butterworth filter, effectively </w:t>
+      </w:r>
+      <w:r>
+        <w:lastRenderedPageBreak/>
+        <w:t>attenuating slow drifts and high-frequency artifacts while retaining the frequency range most relevant to cognitive electrophysiology. This filtering range ensured preservation of both low-frequency (theta/alpha) and mid-frequency (beta) oscillations associated with attention and emotional processing.</w:t>
       </w:r>
     </w:p>
     <w:p>
@@ -1645,6 +1703,7 @@
             <w:docPart w:val="DefaultPlaceholder_-1854013440"/>
           </w:placeholder>
         </w:sdtPr>
+        <w:sdtEndPr/>
         <w:sdtContent>
           <w:r>
             <w:rPr>
@@ -1657,9 +1716,11 @@
       <w:r>
         <w:t xml:space="preserve">. Components representing ocular blinks, horizontal eye movements, and muscular activity were identified through combined inspection of scalp </w:t>
       </w:r>
-      <w:r>
-        <w:t>topo-plot</w:t>
-      </w:r>
+      <w:proofErr w:type="spellStart"/>
+      <w:r>
+        <w:t>topoplots</w:t>
+      </w:r>
+      <w:proofErr w:type="spellEnd"/>
       <w:r>
         <w:t>, power spectrum, and temporal characteristics, then excluded from further analysis. Visual inspection was additionally applied to ensure the removal of residual motion-related or electrode-disconnection artifacts. The cleaned signal, post-Butterworth filtering and ICA, is shown in Figure 2</w:t>
       </w:r>
@@ -1696,25 +1757,7 @@
       </w:r>
       <w:proofErr w:type="spellEnd"/>
       <w:r>
-        <w:t xml:space="preserve"> post-stimulus window, a time range typically associated with semantic and cognitive processing. Figure 3 to Figure </w:t>
-      </w:r>
-      <w:r>
-        <w:t>5</w:t>
-      </w:r>
-      <w:r>
-        <w:t xml:space="preserve"> illustrate the spatial topography of normalized power distribution across the scalp for three representative subjects during Session 8. The corresponding ERP waveforms, presented in Figure </w:t>
-      </w:r>
-      <w:r>
-        <w:t>6</w:t>
-      </w:r>
-      <w:r>
-        <w:t xml:space="preserve"> to Figure </w:t>
-      </w:r>
-      <w:r>
-        <w:t>8</w:t>
-      </w:r>
-      <w:r>
-        <w:t>, display temporal fluctuations in mean amplitude extracted from the frontal and central channels, with the shaded region highlighting the N400 window.</w:t>
+        <w:t xml:space="preserve"> post-stimulus window, a time range typically associated with semantic and cognitive processing. Figure 3 to Figure 5 illustrate the spatial topography of normalized power distribution across the scalp for three representative subjects during Session 8. The corresponding ERP waveforms, presented in Figure 6 to Figure 8, display temporal fluctuations in mean amplitude extracted from the frontal and central channels, with the shaded region highlighting the N400 window.</w:t>
       </w:r>
     </w:p>
     <w:p>
@@ -1799,9 +1842,11 @@
       <w:r>
         <w:t xml:space="preserve">ERP </w:t>
       </w:r>
-      <w:r>
-        <w:t>topo-plot</w:t>
-      </w:r>
+      <w:proofErr w:type="spellStart"/>
+      <w:r>
+        <w:t>topoplots</w:t>
+      </w:r>
+      <w:proofErr w:type="spellEnd"/>
       <w:r>
         <w:t xml:space="preserve"> of the N400 component (350–450 </w:t>
       </w:r>
@@ -1897,9 +1942,11 @@
       <w:r>
         <w:t xml:space="preserve">ERP </w:t>
       </w:r>
-      <w:r>
-        <w:t>topo-plot</w:t>
-      </w:r>
+      <w:proofErr w:type="spellStart"/>
+      <w:r>
+        <w:t>topoplots</w:t>
+      </w:r>
+      <w:proofErr w:type="spellEnd"/>
       <w:r>
         <w:t xml:space="preserve"> of the N400 component (350–450 </w:t>
       </w:r>
@@ -1994,9 +2041,11 @@
       <w:r>
         <w:t xml:space="preserve">ERP </w:t>
       </w:r>
-      <w:r>
-        <w:t>topo-plot</w:t>
-      </w:r>
+      <w:proofErr w:type="spellStart"/>
+      <w:r>
+        <w:t>topoplots</w:t>
+      </w:r>
+      <w:proofErr w:type="spellEnd"/>
       <w:r>
         <w:t xml:space="preserve"> of the N400 component (350–450 </w:t>
       </w:r>
@@ -2041,9 +2090,11 @@
       <w:r>
         <w:t xml:space="preserve"> maintains a similar spatial pattern, although the overall </w:t>
       </w:r>
-      <w:r>
-        <w:t>topo-plot</w:t>
-      </w:r>
+      <w:proofErr w:type="spellStart"/>
+      <w:r>
+        <w:t>topoplots</w:t>
+      </w:r>
+      <w:proofErr w:type="spellEnd"/>
       <w:r>
         <w:t xml:space="preserve"> exhibits a slightly broader power spread toward the frontal electrodes (F4), suggesting enhanced integration between frontal and parietal regions during lexical-semantic evaluation.</w:t>
       </w:r>
@@ -2158,6 +2209,7 @@
         <w:rPr>
           <w:noProof/>
         </w:rPr>
+        <w:lastRenderedPageBreak/>
         <w:drawing>
           <wp:inline distT="0" distB="0" distL="0" distR="0" wp14:anchorId="08630084" wp14:editId="1A12429C">
             <wp:extent cx="2362200" cy="1577617"/>
@@ -2372,13 +2424,13 @@
         <w:pStyle w:val="Text"/>
       </w:pPr>
       <w:r>
-        <w:t xml:space="preserve">Notably, the waveform corresponding to Word 18 (Figure </w:t>
+        <w:t xml:space="preserve">Notably, the waveform corresponding to Figure </w:t>
       </w:r>
       <w:r>
         <w:t>6</w:t>
       </w:r>
       <w:r>
-        <w:t>) revealed a more prominent negative shift compared to Word 22 and Word 35, implying greater semantic expectancy violation or cognitive conflict during that condition.</w:t>
+        <w:t xml:space="preserve"> revealed a more prominent negative shift compared to Word 22 and Word 35, implying greater semantic expectancy violation or cognitive conflict during that condition.</w:t>
       </w:r>
     </w:p>
     <w:p>
@@ -2426,15 +2478,7 @@
         <w:pStyle w:val="Text"/>
       </w:pPr>
       <w:r>
-        <w:t xml:space="preserve">The </w:t>
-      </w:r>
-      <w:proofErr w:type="gramStart"/>
-      <w:r>
-        <w:t>Non-ERP</w:t>
-      </w:r>
-      <w:proofErr w:type="gramEnd"/>
-      <w:r>
-        <w:t xml:space="preserve"> analysis focused on quantifying the underlying oscillatory neural dynamics that complement the time-locked ERP results. This section reports the normalized power distribution across key frequency bands (Delta, Theta, Alpha, Beta, and Gamma) as a function of stimulus processing, providing insights into the cortical synchronization and </w:t>
+        <w:t xml:space="preserve">The Non-ERP analysis focused on quantifying the underlying oscillatory neural dynamics that complement the time-locked ERP results. This section reports the normalized power distribution across key frequency bands (Delta, Theta, Alpha, Beta, and Gamma) as a function of stimulus processing, providing insights into the cortical synchronization and </w:t>
       </w:r>
       <w:r>
         <w:lastRenderedPageBreak/>
@@ -2518,10 +2562,15 @@
         </w:r>
       </w:fldSimple>
       <w:r>
-        <w:t>. T</w:t>
-      </w:r>
-      <w:r>
-        <w:t>opo-plot of Subject 1 during Session 8, Word 18</w:t>
+        <w:t xml:space="preserve">. </w:t>
+      </w:r>
+      <w:proofErr w:type="spellStart"/>
+      <w:r>
+        <w:t>Topoplots</w:t>
+      </w:r>
+      <w:proofErr w:type="spellEnd"/>
+      <w:r>
+        <w:t xml:space="preserve"> of Subject 1 during Session 8, Word 18</w:t>
       </w:r>
       <w:r>
         <w:t>.</w:t>
@@ -2606,13 +2655,13 @@
       <w:r>
         <w:t xml:space="preserve">. </w:t>
       </w:r>
-      <w:proofErr w:type="gramStart"/>
-      <w:r>
-        <w:t>Topo</w:t>
-      </w:r>
-      <w:proofErr w:type="gramEnd"/>
-      <w:r>
-        <w:t xml:space="preserve">-plot of Subject </w:t>
+      <w:proofErr w:type="spellStart"/>
+      <w:r>
+        <w:t>Topoplots</w:t>
+      </w:r>
+      <w:proofErr w:type="spellEnd"/>
+      <w:r>
+        <w:t xml:space="preserve"> of Subject </w:t>
       </w:r>
       <w:r>
         <w:t>2</w:t>
@@ -2703,13 +2752,13 @@
       <w:r>
         <w:t xml:space="preserve">. </w:t>
       </w:r>
-      <w:proofErr w:type="gramStart"/>
-      <w:r>
-        <w:t>Topo</w:t>
-      </w:r>
-      <w:proofErr w:type="gramEnd"/>
-      <w:r>
-        <w:t xml:space="preserve">-plot of Subject </w:t>
+      <w:proofErr w:type="spellStart"/>
+      <w:r>
+        <w:t>Topoplots</w:t>
+      </w:r>
+      <w:proofErr w:type="spellEnd"/>
+      <w:r>
+        <w:t xml:space="preserve"> of Subject </w:t>
       </w:r>
       <w:r>
         <w:t>3</w:t>
@@ -2726,44 +2775,21 @@
         <w:pStyle w:val="Text"/>
       </w:pPr>
       <w:r>
-        <w:t xml:space="preserve">Spatial Distribution of Normalized Power (Figures </w:t>
-      </w:r>
-      <w:r>
-        <w:t xml:space="preserve">9 </w:t>
-      </w:r>
-      <w:r>
-        <w:t>–</w:t>
-      </w:r>
-      <w:r>
-        <w:t xml:space="preserve"> 11</w:t>
-      </w:r>
-      <w:r>
-        <w:t>)</w:t>
-      </w:r>
-    </w:p>
-    <w:p>
-      <w:pPr>
-        <w:pStyle w:val="Text"/>
-      </w:pPr>
-      <w:r>
         <w:t xml:space="preserve">The spatial </w:t>
       </w:r>
-      <w:proofErr w:type="gramStart"/>
-      <w:r>
-        <w:t>topo</w:t>
-      </w:r>
-      <w:proofErr w:type="gramEnd"/>
-      <w:r>
-        <w:t>-plot</w:t>
-      </w:r>
-      <w:r>
-        <w:t xml:space="preserve"> of the normalized power distribution consistently highlighted a dominant pattern of right-hemispheric engagement across </w:t>
-      </w:r>
-      <w:r>
-        <w:t>most</w:t>
-      </w:r>
-      <w:r>
-        <w:t xml:space="preserve"> word conditions. Specifically, in the example conditions (Figures 3.7–3.9), power approached its maximum range (≈ 0.8 to 1.0) predominantly over the right temporo-parietal and central regions (T4, C4, P4).</w:t>
+      <w:proofErr w:type="spellStart"/>
+      <w:r>
+        <w:t>topoplots</w:t>
+      </w:r>
+      <w:proofErr w:type="spellEnd"/>
+      <w:r>
+        <w:t xml:space="preserve"> of the normalized power distribution consistently highlighted a dominant pattern of right-hemispheric engagement across most word conditions. Specifically, in the</w:t>
+      </w:r>
+      <w:r>
+        <w:t xml:space="preserve"> example conditions Figure 9 to Figure 11</w:t>
+      </w:r>
+      <w:r>
+        <w:t>, power approached its maximum range (≈ 0.8 to 1.0) predominantly over the right temporo-parietal and central regions (T4, C4, P4).</w:t>
       </w:r>
     </w:p>
     <w:p>
@@ -2816,9 +2842,10 @@
         <w:rPr>
           <w:noProof/>
         </w:rPr>
+        <w:lastRenderedPageBreak/>
         <w:drawing>
-          <wp:inline distT="0" distB="0" distL="0" distR="0" wp14:anchorId="09265479" wp14:editId="415AF2C7">
-            <wp:extent cx="1752959" cy="1553307"/>
+          <wp:inline distT="0" distB="0" distL="0" distR="0" wp14:anchorId="09265479" wp14:editId="73E98E21">
+            <wp:extent cx="2441210" cy="2163170"/>
             <wp:effectExtent l="0" t="0" r="0" b="8890"/>
             <wp:docPr id="183710941" name="Picture 11"/>
             <wp:cNvGraphicFramePr>
@@ -2849,7 +2876,7 @@
                   <pic:spPr bwMode="auto">
                     <a:xfrm>
                       <a:off x="0" y="0"/>
-                      <a:ext cx="1782996" cy="1579923"/>
+                      <a:ext cx="2499752" cy="2215045"/>
                     </a:xfrm>
                     <a:prstGeom prst="rect">
                       <a:avLst/>
@@ -2909,9 +2936,9 @@
           <w:noProof/>
         </w:rPr>
         <w:drawing>
-          <wp:inline distT="0" distB="0" distL="0" distR="0" wp14:anchorId="7EC30FE1" wp14:editId="16AAA484">
-            <wp:extent cx="1653735" cy="1465385"/>
-            <wp:effectExtent l="0" t="0" r="3810" b="1905"/>
+          <wp:inline distT="0" distB="0" distL="0" distR="0" wp14:anchorId="7EC30FE1" wp14:editId="661E8480">
+            <wp:extent cx="2464311" cy="2183641"/>
+            <wp:effectExtent l="0" t="0" r="0" b="7620"/>
             <wp:docPr id="1096340" name="Picture 12"/>
             <wp:cNvGraphicFramePr>
               <a:graphicFrameLocks xmlns:a="http://schemas.openxmlformats.org/drawingml/2006/main" noChangeAspect="1"/>
@@ -2941,7 +2968,7 @@
                   <pic:spPr bwMode="auto">
                     <a:xfrm>
                       <a:off x="0" y="0"/>
-                      <a:ext cx="1674072" cy="1483405"/>
+                      <a:ext cx="2511541" cy="2225492"/>
                     </a:xfrm>
                     <a:prstGeom prst="rect">
                       <a:avLst/>
@@ -3004,9 +3031,9 @@
           <w:noProof/>
         </w:rPr>
         <w:drawing>
-          <wp:inline distT="0" distB="0" distL="0" distR="0" wp14:anchorId="112C7341" wp14:editId="258E113A">
-            <wp:extent cx="1673579" cy="1482969"/>
-            <wp:effectExtent l="0" t="0" r="3175" b="3175"/>
+          <wp:inline distT="0" distB="0" distL="0" distR="0" wp14:anchorId="112C7341" wp14:editId="6E2198AA">
+            <wp:extent cx="2539858" cy="2250585"/>
+            <wp:effectExtent l="0" t="0" r="0" b="0"/>
             <wp:docPr id="1217459806" name="Picture 13"/>
             <wp:cNvGraphicFramePr>
               <a:graphicFrameLocks xmlns:a="http://schemas.openxmlformats.org/drawingml/2006/main" noChangeAspect="1"/>
@@ -3036,7 +3063,7 @@
                   <pic:spPr bwMode="auto">
                     <a:xfrm>
                       <a:off x="0" y="0"/>
-                      <a:ext cx="1694225" cy="1501264"/>
+                      <a:ext cx="2585285" cy="2290838"/>
                     </a:xfrm>
                     <a:prstGeom prst="rect">
                       <a:avLst/>
@@ -3093,7 +3120,10 @@
         <w:pStyle w:val="Text"/>
       </w:pPr>
       <w:r>
-        <w:t xml:space="preserve">Analysis of the time-domain oscillatory activity revealed distinct and dynamic contributions from specific frequency bands across the word conditions. All conditions showed prominent activity in the Delta (0.5–4 Hz) and Theta (4–8 Hz) bands, particularly within the 200–500 </w:t>
+        <w:t xml:space="preserve">Analysis of the time </w:t>
+      </w:r>
+      <w:r>
+        <w:t xml:space="preserve">domain oscillatory activity revealed distinct and dynamic contributions from specific frequency bands across the word conditions. All conditions showed prominent activity in the Delta (0.5–4 Hz) and Theta (4–8 Hz) bands, particularly within the 200–500 </w:t>
       </w:r>
       <w:proofErr w:type="spellStart"/>
       <w:r>
@@ -3113,7 +3143,11 @@
         <w:t>14</w:t>
       </w:r>
       <w:r>
-        <w:t xml:space="preserve">). The high amplitude observed in the Delta band is typically linked to attentional allocation and the initial orientation to the stimulus. Complementing this, the Theta activity, which displayed noticeable bursts in Figure </w:t>
+        <w:t xml:space="preserve">). The high amplitude observed in the Delta band is typically </w:t>
+      </w:r>
+      <w:r>
+        <w:lastRenderedPageBreak/>
+        <w:t xml:space="preserve">linked to attentional allocation and the initial orientation to the stimulus. Complementing this, the Theta activity, which displayed noticeable bursts in Figure </w:t>
       </w:r>
       <w:r>
         <w:t>14</w:t>
@@ -3160,11 +3194,7 @@
         <w:t>13</w:t>
       </w:r>
       <w:r>
-        <w:t xml:space="preserve"> displayed bursts of higher-frequency power, a pattern typically associated with active cognitive maintenance and the integration of information between widely separated cortical areas. Crucially, the Gamma </w:t>
-      </w:r>
-      <w:r>
-        <w:lastRenderedPageBreak/>
-        <w:t xml:space="preserve">band (30–49 Hz), most clearly visible in Figure </w:t>
+        <w:t xml:space="preserve"> displayed bursts of higher-frequency power, a pattern typically associated with active cognitive maintenance and the integration of information between widely separated cortical areas. Crucially, the Gamma band (30–49 Hz), most clearly visible in Figure </w:t>
       </w:r>
       <w:r>
         <w:t>14</w:t>
@@ -3178,15 +3208,7 @@
         <w:pStyle w:val="Text"/>
       </w:pPr>
       <w:r>
-        <w:t xml:space="preserve">Collectively, the </w:t>
-      </w:r>
-      <w:proofErr w:type="gramStart"/>
-      <w:r>
-        <w:t>Non-ERP</w:t>
-      </w:r>
-      <w:proofErr w:type="gramEnd"/>
-      <w:r>
-        <w:t xml:space="preserve"> results indicate that the non-substance-using adolescents engaged complex and widespread neural networks. These networks were characterized by significant low-frequency activity dedicated to memory and attention, which, combined with the notable right-lateralized high-frequency activity, strongly points toward mechanisms supporting both semantic integration and emotional salience.</w:t>
+        <w:t>Collectively, the Non-ERP results indicate that the non-substance-using adolescents engaged complex and widespread neural networks. These networks were characterized by significant low-frequency activity dedicated to memory and attention, which, combined with the notable right-lateralized high-frequency activity, strongly points toward mechanisms supporting both semantic integration and emotional salience.</w:t>
       </w:r>
     </w:p>
     <w:p>
@@ -3215,6 +3237,7 @@
             <w:docPart w:val="DefaultPlaceholder_-1854013440"/>
           </w:placeholder>
         </w:sdtPr>
+        <w:sdtEndPr/>
         <w:sdtContent>
           <w:r>
             <w:rPr>
@@ -3252,6 +3275,7 @@
             <w:docPart w:val="DefaultPlaceholder_-1854013440"/>
           </w:placeholder>
         </w:sdtPr>
+        <w:sdtEndPr/>
         <w:sdtContent>
           <w:r>
             <w:rPr>
@@ -3275,6 +3299,7 @@
             <w:docPart w:val="DefaultPlaceholder_-1854013440"/>
           </w:placeholder>
         </w:sdtPr>
+        <w:sdtEndPr/>
         <w:sdtContent>
           <w:r>
             <w:rPr>
@@ -3285,7 +3310,11 @@
         </w:sdtContent>
       </w:sdt>
       <w:r>
-        <w:t>. In the current data, this pattern suggests that when participants encounter words such as craving or relapse, additional cognitive resources are recruited to reconcile the affective and conceptual dimensions of these terms, resulting in the enhanced N400 amplitude and theta synchronization.</w:t>
+        <w:t xml:space="preserve">. In the current data, this pattern suggests that when participants encounter words, </w:t>
+      </w:r>
+      <w:r>
+        <w:lastRenderedPageBreak/>
+        <w:t>additional cognitive resources are recruited to reconcile the affective and conceptual dimensions of these terms, resulting in the enhanced N400 amplitude and theta synchronization.</w:t>
       </w:r>
     </w:p>
     <w:p>
@@ -3306,6 +3335,7 @@
             <w:docPart w:val="DefaultPlaceholder_-1854013440"/>
           </w:placeholder>
         </w:sdtPr>
+        <w:sdtEndPr/>
         <w:sdtContent>
           <w:r>
             <w:rPr>
@@ -3316,10 +3346,7 @@
         </w:sdtContent>
       </w:sdt>
       <w:r>
-        <w:t xml:space="preserve">. The co-occurrence of gamma synchronization with N400 effects in this study implies that semantic conflict resolution may be accompanied by high-frequency mechanisms facilitating cross-regional communication between semantic and affective networks. Such gamma coupling has been linked to the neural </w:t>
-      </w:r>
-      <w:r>
-        <w:t xml:space="preserve">binding of emotional content within semantic representations, further suggesting that addiction-related terms evoke a deeper integration process that merges cognitive appraisal with motivational significance </w:t>
+        <w:t xml:space="preserve">. The co-occurrence of gamma synchronization with N400 effects in this study implies that semantic conflict resolution may be accompanied by high-frequency mechanisms facilitating cross-regional communication between semantic and affective networks. Such gamma coupling has been linked to the neural binding of emotional content within semantic representations, further suggesting that addiction-related terms evoke a deeper integration process that merges cognitive appraisal with motivational significance </w:t>
       </w:r>
       <w:sdt>
         <w:sdtPr>
@@ -3332,6 +3359,7 @@
             <w:docPart w:val="DefaultPlaceholder_-1854013440"/>
           </w:placeholder>
         </w:sdtPr>
+        <w:sdtEndPr/>
         <w:sdtContent>
           <w:r>
             <w:rPr>
@@ -3350,15 +3378,7 @@
         <w:pStyle w:val="Text"/>
       </w:pPr>
       <w:r>
-        <w:t xml:space="preserve">Together, these converging ERP and oscillatory signatures delineate a dynamic interplay between semantic, emotional, and cognitive systems in the adolescent brain. The synchronized theta–gamma activity observed in the </w:t>
-      </w:r>
-      <w:proofErr w:type="gramStart"/>
-      <w:r>
-        <w:t>Non-ERP</w:t>
-      </w:r>
-      <w:proofErr w:type="gramEnd"/>
-      <w:r>
-        <w:t xml:space="preserve"> analysis complements the temporally localized N400 component, forming an integrated neurophysiological model of semantic–affective processing. This coupling may </w:t>
+        <w:t xml:space="preserve">Together, these converging ERP and oscillatory signatures delineate a dynamic interplay between semantic, emotional, and cognitive systems in the adolescent brain. The synchronized theta–gamma activity observed in the Non-ERP analysis complements the temporally localized N400 component, forming an integrated neurophysiological model of semantic–affective processing. This coupling may </w:t>
       </w:r>
       <w:r>
         <w:t>underline</w:t>
@@ -3377,6 +3397,7 @@
             <w:docPart w:val="DefaultPlaceholder_-1854013440"/>
           </w:placeholder>
         </w:sdtPr>
+        <w:sdtEndPr/>
         <w:sdtContent>
           <w:r>
             <w:rPr>
@@ -3400,6 +3421,7 @@
             <w:docPart w:val="DefaultPlaceholder_-1854013440"/>
           </w:placeholder>
         </w:sdtPr>
+        <w:sdtEndPr/>
         <w:sdtContent>
           <w:r>
             <w:rPr>
@@ -3461,7 +3483,11 @@
         <w:t xml:space="preserve"> </w:t>
       </w:r>
       <w:r>
-        <w:t xml:space="preserve">and their corresponding oscillatory dynamics, this investigation demonstrated that addiction terminology evokes distinct neurocognitive responses even among non-substance-using adolescents. The ERP findings revealed pronounced N400 amplitudes and right-lateralized activation, indicating heightened semantic and affective processing demands. Complementarily, the non-ERP time–frequency analysis identified robust theta and gamma oscillations, reflecting increased working memory engagement and integrative processing of affective meaning. Together, these convergent findings suggest that addiction-related language triggers complex neural activity that bridges cognitive and emotional domains, reinforcing the notion that semantic representations of addiction are deeply embedded in </w:t>
+        <w:t xml:space="preserve">and their corresponding oscillatory dynamics, this investigation demonstrated that addiction terminology evokes distinct neurocognitive responses even among non-substance-using adolescents. The ERP findings revealed pronounced N400 amplitudes and right-lateralized activation, indicating heightened semantic and affective processing demands. </w:t>
+      </w:r>
+      <w:r>
+        <w:lastRenderedPageBreak/>
+        <w:t xml:space="preserve">Complementarily, the non-ERP time–frequency analysis identified robust theta and gamma oscillations, reflecting increased working memory engagement and integrative processing of affective meaning. Together, these convergent findings suggest that addiction-related language triggers complex neural activity that bridges cognitive and emotional domains, reinforcing the notion that semantic representations of addiction are deeply embedded in </w:t>
       </w:r>
       <w:r>
         <w:t>adolescents’</w:t>
@@ -3475,11 +3501,7 @@
         <w:pStyle w:val="Text"/>
       </w:pPr>
       <w:r>
-        <w:t xml:space="preserve">These results contribute novel insights to the theoretical understanding of how semantic and affective networks interact during the early stages of addiction-related cognition. The use of both ERP and non-ERP frameworks allowed for the </w:t>
-      </w:r>
-      <w:r>
-        <w:lastRenderedPageBreak/>
-        <w:t>characterization of temporally precise and spectrally rich brain responses, demonstrating the complementary strengths of these approaches. ERP analysis provided millisecond</w:t>
+        <w:t>These results contribute novel insights to the theoretical understanding of how semantic and affective networks interact during the early stages of addiction-related cognition. The use of both ERP and non-ERP frameworks allowed for the characterization of temporally precise and spectrally rich brain responses, demonstrating the complementary strengths of these approaches. ERP analysis provided millisecond</w:t>
       </w:r>
       <w:r>
         <w:t xml:space="preserve"> </w:t>
@@ -3507,6 +3529,7 @@
             <w:docPart w:val="DefaultPlaceholder_-1854013440"/>
           </w:placeholder>
         </w:sdtPr>
+        <w:sdtEndPr/>
         <w:sdtContent>
           <w:r>
             <w:rPr>
@@ -3551,7 +3574,11 @@
         <w:t>exploration</w:t>
       </w:r>
       <w:r>
-        <w:t xml:space="preserve"> analysis, may limit generalizability, and the cross-sectional design precludes inferences about developmental trajectories. EEG recordings, although temporally precise, remain constrained by spatial resolution and potential contamination from non-cortical sources. Furthermore, the stimuli set, focused on specific addiction-related words, may not fully represent the semantic diversity encountered in natural language contexts. Future studies could address these constraints by adopting longitudinal and cross-cultural designs to capture individual and cultural variability in addiction-related cognition. The incorporation of advanced analytic techniques, such as source localization or deep learning models, could also enhance the interpretability of the underlying neural generators and their temporal evolution </w:t>
+        <w:t xml:space="preserve"> analysis, may limit generalizability, and the cross-sectional design precludes inferences about developmental trajectories. EEG recordings, although temporally precise, remain constrained by spatial resolution and potential contamination from non-cortical sources. Furthermore, the stimuli set, focused on specific addiction-related words, may not fully represent the semantic diversity encountered in natural language contexts. Future studies could address these constraints by adopting </w:t>
+      </w:r>
+      <w:r>
+        <w:lastRenderedPageBreak/>
+        <w:t xml:space="preserve">longitudinal and cross-cultural designs to capture individual and cultural variability in addiction-related cognition. The incorporation of advanced analytic techniques, such as source localization or deep learning models, could also enhance the interpretability of the underlying neural generators and their temporal evolution </w:t>
       </w:r>
       <w:sdt>
         <w:sdtPr>
@@ -3564,6 +3591,7 @@
             <w:docPart w:val="DefaultPlaceholder_-1854013440"/>
           </w:placeholder>
         </w:sdtPr>
+        <w:sdtEndPr/>
         <w:sdtContent>
           <w:r>
             <w:rPr>
@@ -3582,10 +3610,7 @@
         <w:pStyle w:val="Text"/>
       </w:pPr>
       <w:r>
-        <w:t xml:space="preserve">In conclusion, this study underscores the importance of integrating ERP and non-ERP methodologies to capture the multifaceted neural signatures associated with addiction semantics in adolescents. By combining the temporal precision of ERP with the spectral depth of oscillatory analyses, the current framework provides a comprehensive account of how the adolescent brain evaluates, integrates, and emotionally </w:t>
-      </w:r>
-      <w:r>
-        <w:t xml:space="preserve">contextualizes addiction-related information. This multimodal approach not only enriches the neuroscientific understanding of semantic–affective processing but also paves the way for innovative interventions and neural models aimed at fostering cognitive resilience during a critical developmental </w:t>
+        <w:t xml:space="preserve">In conclusion, this study underscores the importance of integrating ERP and non-ERP methodologies to capture the multifaceted neural signatures associated with addiction semantics in adolescents. By combining the temporal precision of ERP with the spectral depth of oscillatory analyses, the current framework provides a comprehensive account of how the adolescent brain evaluates, integrates, and emotionally contextualizes addiction-related information. This multimodal approach not only enriches the neuroscientific understanding of semantic–affective processing but also paves the way for innovative interventions and neural models aimed at fostering cognitive resilience during a critical developmental </w:t>
       </w:r>
       <w:r>
         <w:t>window.</w:t>
@@ -3602,7 +3627,9 @@
     <w:sdt>
       <w:sdtPr>
         <w:rPr>
+          <w:smallCaps/>
           <w:color w:val="000000"/>
+          <w:kern w:val="28"/>
         </w:rPr>
         <w:tag w:val="MENDELEY_BIBLIOGRAPHY"/>
         <w:id w:val="-177742366"/>
@@ -3610,12 +3637,7 @@
           <w:docPart w:val="DefaultPlaceholder_-1854013440"/>
         </w:placeholder>
       </w:sdtPr>
-      <w:sdtEndPr>
-        <w:rPr>
-          <w:smallCaps/>
-          <w:kern w:val="28"/>
-        </w:rPr>
-      </w:sdtEndPr>
+      <w:sdtEndPr/>
       <w:sdtContent>
         <w:p>
           <w:pPr>
@@ -3666,22 +3688,31 @@
           </w:r>
           <w:r>
             <w:tab/>
-            <w:t>P. Sampedro-Piquero, F. Buades-</w:t>
+            <w:t xml:space="preserve">P. Sampedro-Piquero, F. </w:t>
           </w:r>
           <w:proofErr w:type="spellStart"/>
           <w:r>
-            <w:t>Sitjar</w:t>
+            <w:t>Buades-Sitjar</w:t>
           </w:r>
           <w:proofErr w:type="spellEnd"/>
           <w:r>
             <w:t xml:space="preserve">, A. Capilla, C. Zancada-Menéndez, A. González-Baeza, and R. D. Moreno-Fernández, “Risky alcohol use during youth: Impact on emotion, cognitive networks, and resting-state EEG activity,” </w:t>
           </w:r>
+          <w:proofErr w:type="spellStart"/>
           <w:r>
             <w:rPr>
               <w:i/>
               <w:iCs/>
             </w:rPr>
-            <w:t xml:space="preserve">Prog </w:t>
+            <w:t>Prog</w:t>
+          </w:r>
+          <w:proofErr w:type="spellEnd"/>
+          <w:r>
+            <w:rPr>
+              <w:i/>
+              <w:iCs/>
+            </w:rPr>
+            <w:t xml:space="preserve"> </w:t>
           </w:r>
           <w:proofErr w:type="spellStart"/>
           <w:r>
@@ -3697,7 +3728,23 @@
               <w:i/>
               <w:iCs/>
             </w:rPr>
-            <w:t xml:space="preserve"> Biol Psychiatry</w:t>
+            <w:t xml:space="preserve"> </w:t>
+          </w:r>
+          <w:proofErr w:type="spellStart"/>
+          <w:r>
+            <w:rPr>
+              <w:i/>
+              <w:iCs/>
+            </w:rPr>
+            <w:t>Biol</w:t>
+          </w:r>
+          <w:proofErr w:type="spellEnd"/>
+          <w:r>
+            <w:rPr>
+              <w:i/>
+              <w:iCs/>
+            </w:rPr>
+            <w:t xml:space="preserve"> Psychiatry</w:t>
           </w:r>
           <w:r>
             <w:t xml:space="preserve">, vol. 132, Jun. 2024, </w:t>
@@ -3852,12 +3899,37 @@
             <w:tab/>
             <w:t xml:space="preserve">P. Ferré, M. Guasch, and C. Herbert, “Does self-reference modulate the processing of all emotional words? The distinction between emotion-label and emotion-laden words,” </w:t>
           </w:r>
+          <w:proofErr w:type="spellStart"/>
           <w:r>
             <w:rPr>
               <w:i/>
               <w:iCs/>
             </w:rPr>
-            <w:t>Acta Psychol (</w:t>
+            <w:t>Acta</w:t>
+          </w:r>
+          <w:proofErr w:type="spellEnd"/>
+          <w:r>
+            <w:rPr>
+              <w:i/>
+              <w:iCs/>
+            </w:rPr>
+            <w:t xml:space="preserve"> </w:t>
+          </w:r>
+          <w:proofErr w:type="spellStart"/>
+          <w:r>
+            <w:rPr>
+              <w:i/>
+              <w:iCs/>
+            </w:rPr>
+            <w:t>Psychol</w:t>
+          </w:r>
+          <w:proofErr w:type="spellEnd"/>
+          <w:r>
+            <w:rPr>
+              <w:i/>
+              <w:iCs/>
+            </w:rPr>
+            <w:t xml:space="preserve"> (</w:t>
           </w:r>
           <w:proofErr w:type="spellStart"/>
           <w:r>
@@ -3876,7 +3948,11 @@
             <w:t>)</w:t>
           </w:r>
           <w:r>
-            <w:t xml:space="preserve">, vol. 260, p. 105689, Oct. 2025, </w:t>
+            <w:t xml:space="preserve">, vol. 260, </w:t>
+          </w:r>
+          <w:r>
+            <w:lastRenderedPageBreak/>
+            <w:t xml:space="preserve">p. 105689, Oct. 2025, </w:t>
           </w:r>
           <w:proofErr w:type="spellStart"/>
           <w:r>
@@ -3970,7 +4046,6 @@
             <w:divId w:val="1219975894"/>
           </w:pPr>
           <w:r>
-            <w:lastRenderedPageBreak/>
             <w:t>[10]</w:t>
           </w:r>
           <w:r>
@@ -3985,15 +4060,7 @@
             <w:t>et al.</w:t>
           </w:r>
           <w:r>
-            <w:t xml:space="preserve">, “Problematic substance </w:t>
-          </w:r>
-          <w:proofErr w:type="gramStart"/>
-          <w:r>
-            <w:t>use</w:t>
-          </w:r>
-          <w:proofErr w:type="gramEnd"/>
-          <w:r>
-            <w:t xml:space="preserve"> in depressed adolescents: Prevalence and clinical correlates,” </w:t>
+            <w:t xml:space="preserve">, “Problematic substance use in depressed adolescents: Prevalence and clinical correlates,” </w:t>
           </w:r>
           <w:r>
             <w:rPr>
@@ -4049,8 +4116,17 @@
               <w:i/>
               <w:iCs/>
             </w:rPr>
-            <w:t xml:space="preserve"> Neurosci</w:t>
-          </w:r>
+            <w:t xml:space="preserve"> </w:t>
+          </w:r>
+          <w:proofErr w:type="spellStart"/>
+          <w:r>
+            <w:rPr>
+              <w:i/>
+              <w:iCs/>
+            </w:rPr>
+            <w:t>Neurosci</w:t>
+          </w:r>
+          <w:proofErr w:type="spellEnd"/>
           <w:r>
             <w:t xml:space="preserve">, vol. 73, Jun. 2025, </w:t>
           </w:r>
@@ -4340,7 +4416,15 @@
           </w:r>
           <w:proofErr w:type="spellEnd"/>
           <w:r>
-            <w:t xml:space="preserve">, “Electroencephalogram Signal Denoising in Individual Cognitive Ability Measurement Using Independent Component Analysis,” in </w:t>
+            <w:t xml:space="preserve">, “Electroencephalogram Signal </w:t>
+          </w:r>
+          <w:proofErr w:type="spellStart"/>
+          <w:r>
+            <w:t>Denoising</w:t>
+          </w:r>
+          <w:proofErr w:type="spellEnd"/>
+          <w:r>
+            <w:t xml:space="preserve"> in Individual Cognitive Ability Measurement Using Independent Component Analysis,” in </w:t>
           </w:r>
           <w:r>
             <w:rPr>
@@ -4418,6 +4502,7 @@
             <w:divId w:val="1952273593"/>
           </w:pPr>
           <w:r>
+            <w:lastRenderedPageBreak/>
             <w:t>[19]</w:t>
           </w:r>
           <w:r>
@@ -4911,105 +4996,8 @@
           <w:bCs/>
         </w:rPr>
       </w:pPr>
-    </w:p>
-    <w:p>
-      <w:pPr>
-        <w:pStyle w:val="FigureCaption"/>
-        <w:rPr>
-          <w:b/>
-          <w:bCs/>
-        </w:rPr>
-      </w:pPr>
-    </w:p>
-    <w:p>
-      <w:pPr>
-        <w:pStyle w:val="FigureCaption"/>
-        <w:rPr>
-          <w:b/>
-          <w:bCs/>
-        </w:rPr>
-      </w:pPr>
-    </w:p>
-    <w:p>
-      <w:pPr>
-        <w:pStyle w:val="FigureCaption"/>
-        <w:rPr>
-          <w:b/>
-          <w:bCs/>
-        </w:rPr>
-      </w:pPr>
-    </w:p>
-    <w:p>
-      <w:pPr>
-        <w:pStyle w:val="FigureCaption"/>
-        <w:rPr>
-          <w:b/>
-          <w:bCs/>
-        </w:rPr>
-      </w:pPr>
-    </w:p>
-    <w:p>
-      <w:pPr>
-        <w:pStyle w:val="FigureCaption"/>
-        <w:rPr>
-          <w:b/>
-          <w:bCs/>
-        </w:rPr>
-      </w:pPr>
-    </w:p>
-    <w:p>
-      <w:pPr>
-        <w:pStyle w:val="FigureCaption"/>
-        <w:rPr>
-          <w:b/>
-          <w:bCs/>
-        </w:rPr>
-      </w:pPr>
-    </w:p>
-    <w:p>
-      <w:pPr>
-        <w:pStyle w:val="FigureCaption"/>
-        <w:rPr>
-          <w:b/>
-          <w:bCs/>
-        </w:rPr>
-      </w:pPr>
-    </w:p>
-    <w:p>
-      <w:pPr>
-        <w:pStyle w:val="FigureCaption"/>
-        <w:rPr>
-          <w:b/>
-          <w:bCs/>
-        </w:rPr>
-      </w:pPr>
-    </w:p>
-    <w:p>
-      <w:pPr>
-        <w:pStyle w:val="FigureCaption"/>
-        <w:rPr>
-          <w:b/>
-          <w:bCs/>
-        </w:rPr>
-      </w:pPr>
-    </w:p>
-    <w:p>
-      <w:pPr>
-        <w:pStyle w:val="FigureCaption"/>
-        <w:rPr>
-          <w:b/>
-          <w:bCs/>
-        </w:rPr>
-      </w:pPr>
-    </w:p>
-    <w:p>
-      <w:pPr>
-        <w:pStyle w:val="FigureCaption"/>
-        <w:rPr>
-          <w:b/>
-          <w:bCs/>
-        </w:rPr>
-      </w:pPr>
+      <w:bookmarkStart w:id="2" w:name="_GoBack"/>
+      <w:bookmarkEnd w:id="2"/>
     </w:p>
     <w:p>
       <w:pPr>
@@ -5053,7 +5041,6 @@
           <w:sz w:val="20"/>
           <w:szCs w:val="20"/>
         </w:rPr>
-        <w:lastRenderedPageBreak/>
         <w:drawing>
           <wp:anchor distT="0" distB="0" distL="114300" distR="114300" simplePos="0" relativeHeight="251660800" behindDoc="0" locked="0" layoutInCell="1" allowOverlap="1" wp14:anchorId="374E66AB" wp14:editId="765280CD">
             <wp:simplePos x="0" y="0"/>
@@ -5238,258 +5225,7 @@
           <w:sz w:val="20"/>
           <w:szCs w:val="20"/>
         </w:rPr>
-        <w:t xml:space="preserve">The second paragraph uses the pronoun of the person (he or she) and not the author’s last name. It lists military and work experience, including summer and fellowship jobs. Job titles are capitalized. The current job must have a location; previous positions may be listed without one. Information concerning previous publications may be included. Try not to list more than three books or published articles. The format for listing publishers of a book within the biography is: title of book (publisher name, year) </w:t>
-      </w:r>
-      <w:proofErr w:type="gramStart"/>
-      <w:r>
-        <w:rPr>
-          <w:sz w:val="20"/>
-          <w:szCs w:val="20"/>
-        </w:rPr>
-        <w:t>similar to</w:t>
-      </w:r>
-      <w:proofErr w:type="gramEnd"/>
-      <w:r>
-        <w:rPr>
-          <w:sz w:val="20"/>
-          <w:szCs w:val="20"/>
-        </w:rPr>
-        <w:t xml:space="preserve"> a reference. Current and previous research interests end the paragraph.</w:t>
-      </w:r>
-    </w:p>
-    <w:p>
-      <w:pPr>
-        <w:pStyle w:val="FigureCaption"/>
-        <w:rPr>
-          <w:sz w:val="20"/>
-          <w:szCs w:val="20"/>
-        </w:rPr>
-      </w:pPr>
-      <w:r>
-        <w:rPr>
-          <w:sz w:val="20"/>
-          <w:szCs w:val="20"/>
-        </w:rPr>
-        <w:tab/>
-        <w:t xml:space="preserve">The third paragraph begins with the author’s title and last name (e.g., Dr. Smith, Prof. Jones, Mr. </w:t>
-      </w:r>
-      <w:proofErr w:type="spellStart"/>
-      <w:r>
-        <w:rPr>
-          <w:sz w:val="20"/>
-          <w:szCs w:val="20"/>
-        </w:rPr>
-        <w:t>Kajor</w:t>
-      </w:r>
-      <w:proofErr w:type="spellEnd"/>
-      <w:r>
-        <w:rPr>
-          <w:sz w:val="20"/>
-          <w:szCs w:val="20"/>
-        </w:rPr>
-        <w:t xml:space="preserve">, Ms. Hunter). List any memberships in professional societies other than the IEEE. Finally, list any awards and work for IEEE committees and publications.  If a photograph is provided, </w:t>
-      </w:r>
-      <w:r>
-        <w:rPr>
-          <w:sz w:val="20"/>
-          <w:szCs w:val="20"/>
-        </w:rPr>
-        <w:t xml:space="preserve">it </w:t>
-      </w:r>
-      <w:r>
-        <w:rPr>
-          <w:sz w:val="20"/>
-          <w:szCs w:val="20"/>
-        </w:rPr>
-        <w:t xml:space="preserve">should be of good quality, </w:t>
-      </w:r>
-      <w:r>
-        <w:rPr>
-          <w:sz w:val="20"/>
-          <w:szCs w:val="20"/>
-        </w:rPr>
-        <w:t>and</w:t>
-      </w:r>
-      <w:r>
-        <w:rPr>
-          <w:sz w:val="20"/>
-          <w:szCs w:val="20"/>
-        </w:rPr>
-        <w:t xml:space="preserve"> professional-looking. </w:t>
-      </w:r>
-      <w:r>
-        <w:rPr>
-          <w:sz w:val="20"/>
-          <w:szCs w:val="20"/>
-        </w:rPr>
-        <w:t>Following are two examples of an author’s biograph</w:t>
-      </w:r>
-      <w:r>
-        <w:rPr>
-          <w:sz w:val="20"/>
-          <w:szCs w:val="20"/>
-        </w:rPr>
-        <w:t>y.</w:t>
-      </w:r>
-    </w:p>
-    <w:p>
-      <w:pPr>
-        <w:pStyle w:val="FigureCaption"/>
-        <w:rPr>
-          <w:sz w:val="20"/>
-          <w:szCs w:val="20"/>
-        </w:rPr>
-      </w:pPr>
-    </w:p>
-    <w:p>
-      <w:pPr>
-        <w:pStyle w:val="FigureCaption"/>
-        <w:rPr>
-          <w:sz w:val="20"/>
-          <w:szCs w:val="20"/>
-        </w:rPr>
-      </w:pPr>
-    </w:p>
-    <w:p>
-      <w:pPr>
-        <w:pStyle w:val="FigureCaption"/>
-        <w:rPr>
-          <w:sz w:val="20"/>
-          <w:szCs w:val="20"/>
-        </w:rPr>
-      </w:pPr>
-    </w:p>
-    <w:p>
-      <w:pPr>
-        <w:pStyle w:val="FigureCaption"/>
-        <w:rPr>
-          <w:sz w:val="20"/>
-          <w:szCs w:val="20"/>
-        </w:rPr>
-      </w:pPr>
-    </w:p>
-    <w:p>
-      <w:pPr>
-        <w:pStyle w:val="FigureCaption"/>
-        <w:rPr>
-          <w:sz w:val="20"/>
-          <w:szCs w:val="20"/>
-        </w:rPr>
-      </w:pPr>
-      <w:r>
-        <w:rPr>
-          <w:b/>
-          <w:bCs/>
-        </w:rPr>
-        <w:br/>
-      </w:r>
-    </w:p>
-    <w:p>
-      <w:pPr>
-        <w:adjustRightInd w:val="0"/>
-        <w:jc w:val="both"/>
-      </w:pPr>
-      <w:r>
-        <w:rPr>
-          <w:noProof/>
-        </w:rPr>
-        <w:drawing>
-          <wp:anchor distT="0" distB="0" distL="114300" distR="114300" simplePos="0" relativeHeight="251658752" behindDoc="0" locked="0" layoutInCell="1" allowOverlap="1" wp14:anchorId="79BF1F82" wp14:editId="3428BAD5">
-            <wp:simplePos x="0" y="0"/>
-            <wp:positionH relativeFrom="column">
-              <wp:posOffset>-1270</wp:posOffset>
-            </wp:positionH>
-            <wp:positionV relativeFrom="paragraph">
-              <wp:posOffset>1270</wp:posOffset>
-            </wp:positionV>
-            <wp:extent cx="914400" cy="1143000"/>
-            <wp:effectExtent l="0" t="0" r="0" b="0"/>
-            <wp:wrapSquare wrapText="bothSides"/>
-            <wp:docPr id="6" name="Picture 2"/>
-            <wp:cNvGraphicFramePr>
-              <a:graphicFrameLocks xmlns:a="http://schemas.openxmlformats.org/drawingml/2006/main" noChangeAspect="1"/>
-            </wp:cNvGraphicFramePr>
-            <a:graphic xmlns:a="http://schemas.openxmlformats.org/drawingml/2006/main">
-              <a:graphicData uri="http://schemas.openxmlformats.org/drawingml/2006/picture">
-                <pic:pic xmlns:pic="http://schemas.openxmlformats.org/drawingml/2006/picture">
-                  <pic:nvPicPr>
-                    <pic:cNvPr id="0" name="Picture 2"/>
-                    <pic:cNvPicPr>
-                      <a:picLocks noChangeAspect="1" noChangeArrowheads="1"/>
-                    </pic:cNvPicPr>
-                  </pic:nvPicPr>
-                  <pic:blipFill>
-                    <a:blip r:embed="rId24">
-                      <a:extLst>
-                        <a:ext uri="{28A0092B-C50C-407E-A947-70E740481C1C}">
-                          <a14:useLocalDpi xmlns:a14="http://schemas.microsoft.com/office/drawing/2010/main" val="0"/>
-                        </a:ext>
-                      </a:extLst>
-                    </a:blip>
-                    <a:srcRect/>
-                    <a:stretch>
-                      <a:fillRect/>
-                    </a:stretch>
-                  </pic:blipFill>
-                  <pic:spPr bwMode="auto">
-                    <a:xfrm>
-                      <a:off x="0" y="0"/>
-                      <a:ext cx="914400" cy="1143000"/>
-                    </a:xfrm>
-                    <a:prstGeom prst="rect">
-                      <a:avLst/>
-                    </a:prstGeom>
-                    <a:noFill/>
-                    <a:ln>
-                      <a:noFill/>
-                    </a:ln>
-                  </pic:spPr>
-                </pic:pic>
-              </a:graphicData>
-            </a:graphic>
-            <wp14:sizeRelH relativeFrom="page">
-              <wp14:pctWidth>0</wp14:pctWidth>
-            </wp14:sizeRelH>
-            <wp14:sizeRelV relativeFrom="page">
-              <wp14:pctHeight>0</wp14:pctHeight>
-            </wp14:sizeRelV>
-          </wp:anchor>
-        </w:drawing>
-      </w:r>
-      <w:r>
-        <w:rPr>
-          <w:b/>
-          <w:bCs/>
-        </w:rPr>
-        <w:t xml:space="preserve">Second B. </w:t>
-      </w:r>
-      <w:r>
-        <w:rPr>
-          <w:b/>
-          <w:bCs/>
-        </w:rPr>
-        <w:t>Author</w:t>
-      </w:r>
-      <w:r>
-        <w:t xml:space="preserve"> </w:t>
-      </w:r>
-      <w:r>
-        <w:rPr>
-          <w:rFonts w:ascii="Times-Roman" w:hAnsi="Times-Roman" w:cs="Times-Roman"/>
-        </w:rPr>
-        <w:t xml:space="preserve">was born in Greenwich Village, New York, </w:t>
-      </w:r>
-      <w:r>
-        <w:rPr>
-          <w:rFonts w:ascii="Times-Roman" w:hAnsi="Times-Roman" w:cs="Times-Roman"/>
-        </w:rPr>
-        <w:t xml:space="preserve">NY, USA </w:t>
-      </w:r>
-      <w:r>
-        <w:rPr>
-          <w:rFonts w:ascii="Times-Roman" w:hAnsi="Times-Roman" w:cs="Times-Roman"/>
-        </w:rPr>
-        <w:t>in 1977. He received the B.S. and M.S. degrees in aerospace engineering from the University of Virginia, Charlottesville, in 2001 and the Ph.D. degree in mechanical engineering from Drexel University, Philadelphia, PA, in 2008.</w:t>
+        <w:t>The second paragraph uses the pronoun of the person (he or she) and not the author’s last name. It lists military and work experience, including summer and fellowship jobs. Job titles are capitalized. The current job must have a location; previous positions may be listed without one. Information concerning previous publications may be included. Try not to list more than three books or published articles. The format for listing publishers of a book within the biography is: title of book (publisher name, year) similar to a reference. Current and previous research interests end the paragraph.</w:t>
       </w:r>
     </w:p>
     <w:p>
@@ -5506,49 +5242,13 @@
         <w:rPr>
           <w:rFonts w:ascii="Times-Roman" w:hAnsi="Times-Roman" w:cs="Times-Roman"/>
         </w:rPr>
-        <w:t xml:space="preserve">    From 2001 to 2004, he was a Research Assistant with the Princeton Plasma Physics Laboratory. Since 2009, he has been an Assistant Professor with the Mechanical Engineering Department, Texas A&amp;M University, College Station. He is the author of three books, more than 150 articles, and more than 70 inventions. His research interests include high-pressure and high-density nonthermal plasma discharge processes and applications, microscale plasma discharges, discharges in liquids, spectroscopic diagnostics, plasma propulsion, and innovation plasma applications. He is an Associate Editor of the journal </w:t>
-      </w:r>
-      <w:r>
-        <w:rPr>
-          <w:rFonts w:ascii="Times-Italic" w:hAnsi="Times-Italic" w:cs="Times-Italic"/>
-          <w:i/>
-          <w:iCs/>
-        </w:rPr>
-        <w:t>Earth</w:t>
+        <w:t>processing and biological/medical treatment techniques using nonthermal atmospheric pressure plasmas, fundamental study of plasma sources, and fabrication of micro- or nanostructured surfaces.</w:t>
       </w:r>
       <w:r>
         <w:rPr>
           <w:rFonts w:ascii="Times-Roman" w:hAnsi="Times-Roman" w:cs="Times-Roman"/>
         </w:rPr>
-        <w:t xml:space="preserve">, </w:t>
-      </w:r>
-      <w:r>
-        <w:rPr>
-          <w:rFonts w:ascii="Times-Italic" w:hAnsi="Times-Italic" w:cs="Times-Italic"/>
-          <w:i/>
-          <w:iCs/>
-        </w:rPr>
-        <w:t>Moon</w:t>
-      </w:r>
-      <w:r>
-        <w:rPr>
-          <w:rFonts w:ascii="Times-Roman" w:hAnsi="Times-Roman" w:cs="Times-Roman"/>
-        </w:rPr>
-        <w:t xml:space="preserve">, </w:t>
-      </w:r>
-      <w:r>
-        <w:rPr>
-          <w:rFonts w:ascii="Times-Italic" w:hAnsi="Times-Italic" w:cs="Times-Italic"/>
-          <w:i/>
-          <w:iCs/>
-        </w:rPr>
-        <w:t>Planets</w:t>
-      </w:r>
-      <w:r>
-        <w:rPr>
-          <w:rFonts w:ascii="Times-Roman" w:hAnsi="Times-Roman" w:cs="Times-Roman"/>
-        </w:rPr>
-        <w:t xml:space="preserve">, and holds two patents. </w:t>
+        <w:t xml:space="preserve"> </w:t>
       </w:r>
     </w:p>
     <w:p>
@@ -5565,31 +5265,13 @@
         <w:rPr>
           <w:rFonts w:ascii="Times-Roman" w:hAnsi="Times-Roman" w:cs="Times-Roman"/>
         </w:rPr>
-        <w:t xml:space="preserve">   Dr. </w:t>
+        <w:t xml:space="preserve">   </w:t>
       </w:r>
       <w:r>
         <w:rPr>
           <w:rFonts w:ascii="Times-Roman" w:hAnsi="Times-Roman" w:cs="Times-Roman"/>
         </w:rPr>
-        <w:t xml:space="preserve">Author was a recipient of the International Association of Geomagnetism and Aeronomy Young Scientist Award for Excellence in 2008, </w:t>
-      </w:r>
-      <w:r>
-        <w:rPr>
-          <w:rFonts w:ascii="Times-Roman" w:hAnsi="Times-Roman" w:cs="Times-Roman"/>
-        </w:rPr>
-        <w:t xml:space="preserve">and </w:t>
-      </w:r>
-      <w:r>
-        <w:rPr>
-          <w:rFonts w:ascii="Times-Roman" w:hAnsi="Times-Roman" w:cs="Times-Roman"/>
-        </w:rPr>
-        <w:t>the IEEE Electromagnetic Compatibility Society Best Sympos</w:t>
-      </w:r>
-      <w:r>
-        <w:rPr>
-          <w:rFonts w:ascii="Times-Roman" w:hAnsi="Times-Roman" w:cs="Times-Roman"/>
-        </w:rPr>
-        <w:t xml:space="preserve">ium Paper Award in 2011. </w:t>
+        <w:t>Mr. Author’s awards and honors include the Frew Fellowship (Australian Academy of Science), the I. I. Rabi Prize (APS), the European Frequency and Time Forum Award, the Carl Zeiss Research Award, the William F. Meggers Award and the Adolph Lomb Medal (OSA).</w:t>
       </w:r>
     </w:p>
     <w:p>
@@ -5605,8 +5287,6 @@
     </w:p>
     <w:p>
       <w:pPr>
-        <w:autoSpaceDE w:val="0"/>
-        <w:autoSpaceDN w:val="0"/>
         <w:adjustRightInd w:val="0"/>
         <w:jc w:val="both"/>
         <w:rPr>
@@ -5616,368 +5296,6 @@
     </w:p>
     <w:p>
       <w:pPr>
-        <w:autoSpaceDE w:val="0"/>
-        <w:autoSpaceDN w:val="0"/>
-        <w:adjustRightInd w:val="0"/>
-        <w:jc w:val="both"/>
-        <w:rPr>
-          <w:rFonts w:ascii="Times-Roman" w:hAnsi="Times-Roman" w:cs="Times-Roman"/>
-        </w:rPr>
-      </w:pPr>
-    </w:p>
-    <w:p>
-      <w:pPr>
-        <w:autoSpaceDE w:val="0"/>
-        <w:autoSpaceDN w:val="0"/>
-        <w:adjustRightInd w:val="0"/>
-        <w:jc w:val="both"/>
-        <w:rPr>
-          <w:rFonts w:ascii="Times-Roman" w:hAnsi="Times-Roman" w:cs="Times-Roman"/>
-        </w:rPr>
-      </w:pPr>
-    </w:p>
-    <w:p>
-      <w:pPr>
-        <w:autoSpaceDE w:val="0"/>
-        <w:autoSpaceDN w:val="0"/>
-        <w:adjustRightInd w:val="0"/>
-        <w:jc w:val="both"/>
-        <w:rPr>
-          <w:rFonts w:ascii="Times-Roman" w:hAnsi="Times-Roman" w:cs="Times-Roman"/>
-        </w:rPr>
-      </w:pPr>
-    </w:p>
-    <w:p>
-      <w:pPr>
-        <w:autoSpaceDE w:val="0"/>
-        <w:autoSpaceDN w:val="0"/>
-        <w:adjustRightInd w:val="0"/>
-        <w:jc w:val="both"/>
-        <w:rPr>
-          <w:rFonts w:ascii="Times-Roman" w:hAnsi="Times-Roman" w:cs="Times-Roman"/>
-        </w:rPr>
-      </w:pPr>
-    </w:p>
-    <w:p>
-      <w:pPr>
-        <w:autoSpaceDE w:val="0"/>
-        <w:autoSpaceDN w:val="0"/>
-        <w:adjustRightInd w:val="0"/>
-        <w:jc w:val="both"/>
-        <w:rPr>
-          <w:rFonts w:ascii="Times-Roman" w:hAnsi="Times-Roman" w:cs="Times-Roman"/>
-        </w:rPr>
-      </w:pPr>
-    </w:p>
-    <w:p>
-      <w:pPr>
-        <w:autoSpaceDE w:val="0"/>
-        <w:autoSpaceDN w:val="0"/>
-        <w:adjustRightInd w:val="0"/>
-        <w:jc w:val="both"/>
-        <w:rPr>
-          <w:rFonts w:ascii="Times-Roman" w:hAnsi="Times-Roman" w:cs="Times-Roman"/>
-        </w:rPr>
-      </w:pPr>
-    </w:p>
-    <w:p>
-      <w:pPr>
-        <w:adjustRightInd w:val="0"/>
-        <w:jc w:val="both"/>
-        <w:rPr>
-          <w:rFonts w:ascii="Times-Roman" w:hAnsi="Times-Roman" w:cs="Times-Roman"/>
-        </w:rPr>
-      </w:pPr>
-      <w:r>
-        <w:rPr>
-          <w:rFonts w:ascii="Times-Roman" w:hAnsi="Times-Roman" w:cs="Times-Roman"/>
-        </w:rPr>
-        <w:t xml:space="preserve"> </w:t>
-      </w:r>
-    </w:p>
-    <w:p>
-      <w:pPr>
-        <w:adjustRightInd w:val="0"/>
-        <w:jc w:val="both"/>
-        <w:rPr>
-          <w:rFonts w:ascii="Times-Roman" w:hAnsi="Times-Roman" w:cs="Times-Roman"/>
-        </w:rPr>
-      </w:pPr>
-    </w:p>
-    <w:p>
-      <w:pPr>
-        <w:autoSpaceDE w:val="0"/>
-        <w:autoSpaceDN w:val="0"/>
-        <w:adjustRightInd w:val="0"/>
-        <w:jc w:val="both"/>
-        <w:rPr>
-          <w:rFonts w:ascii="Times-Roman" w:hAnsi="Times-Roman" w:cs="Times-Roman"/>
-        </w:rPr>
-      </w:pPr>
-    </w:p>
-    <w:p>
-      <w:pPr>
-        <w:autoSpaceDE w:val="0"/>
-        <w:autoSpaceDN w:val="0"/>
-        <w:adjustRightInd w:val="0"/>
-        <w:jc w:val="both"/>
-        <w:rPr>
-          <w:rFonts w:ascii="Times-Roman" w:hAnsi="Times-Roman" w:cs="Times-Roman"/>
-        </w:rPr>
-      </w:pPr>
-    </w:p>
-    <w:p>
-      <w:pPr>
-        <w:autoSpaceDE w:val="0"/>
-        <w:autoSpaceDN w:val="0"/>
-        <w:adjustRightInd w:val="0"/>
-        <w:jc w:val="both"/>
-        <w:rPr>
-          <w:rFonts w:ascii="Times-Roman" w:hAnsi="Times-Roman" w:cs="Times-Roman"/>
-        </w:rPr>
-      </w:pPr>
-    </w:p>
-    <w:p>
-      <w:pPr>
-        <w:autoSpaceDE w:val="0"/>
-        <w:autoSpaceDN w:val="0"/>
-        <w:adjustRightInd w:val="0"/>
-        <w:jc w:val="both"/>
-        <w:rPr>
-          <w:rFonts w:ascii="Times-Roman" w:hAnsi="Times-Roman" w:cs="Times-Roman"/>
-        </w:rPr>
-        <w:sectPr>
-          <w:headerReference w:type="default" r:id="rId25"/>
-          <w:type w:val="continuous"/>
-          <w:pgSz w:w="12240" w:h="15840" w:code="1"/>
-          <w:pgMar w:top="1008" w:right="936" w:bottom="1008" w:left="936" w:header="432" w:footer="432" w:gutter="0"/>
-          <w:cols w:num="2" w:space="288"/>
-        </w:sectPr>
-      </w:pPr>
-      <w:r>
-        <w:rPr>
-          <w:rFonts w:ascii="Times-Roman" w:hAnsi="Times-Roman" w:cs="Times-Roman"/>
-        </w:rPr>
-        <w:t xml:space="preserve"> </w:t>
-      </w:r>
-    </w:p>
-    <w:p>
-      <w:pPr>
-        <w:adjustRightInd w:val="0"/>
-        <w:jc w:val="both"/>
-        <w:rPr>
-          <w:rFonts w:ascii="Times-Roman" w:hAnsi="Times-Roman" w:cs="Times-Roman"/>
-        </w:rPr>
-      </w:pPr>
-      <w:r>
-        <w:rPr>
-          <w:noProof/>
-        </w:rPr>
-        <w:drawing>
-          <wp:anchor distT="0" distB="118745" distL="114300" distR="114300" simplePos="0" relativeHeight="251659776" behindDoc="0" locked="0" layoutInCell="1" allowOverlap="1" wp14:anchorId="199459EB" wp14:editId="6B4A4C5C">
-            <wp:simplePos x="0" y="0"/>
-            <wp:positionH relativeFrom="column">
-              <wp:posOffset>8890</wp:posOffset>
-            </wp:positionH>
-            <wp:positionV relativeFrom="paragraph">
-              <wp:posOffset>45720</wp:posOffset>
-            </wp:positionV>
-            <wp:extent cx="914400" cy="1143000"/>
-            <wp:effectExtent l="0" t="0" r="0" b="0"/>
-            <wp:wrapSquare wrapText="bothSides"/>
-            <wp:docPr id="5" name="Picture 4"/>
-            <wp:cNvGraphicFramePr>
-              <a:graphicFrameLocks xmlns:a="http://schemas.openxmlformats.org/drawingml/2006/main" noChangeAspect="1"/>
-            </wp:cNvGraphicFramePr>
-            <a:graphic xmlns:a="http://schemas.openxmlformats.org/drawingml/2006/main">
-              <a:graphicData uri="http://schemas.openxmlformats.org/drawingml/2006/picture">
-                <pic:pic xmlns:pic="http://schemas.openxmlformats.org/drawingml/2006/picture">
-                  <pic:nvPicPr>
-                    <pic:cNvPr id="0" name="Picture 4"/>
-                    <pic:cNvPicPr>
-                      <a:picLocks noChangeAspect="1" noChangeArrowheads="1"/>
-                    </pic:cNvPicPr>
-                  </pic:nvPicPr>
-                  <pic:blipFill>
-                    <a:blip r:embed="rId26">
-                      <a:extLst>
-                        <a:ext uri="{28A0092B-C50C-407E-A947-70E740481C1C}">
-                          <a14:useLocalDpi xmlns:a14="http://schemas.microsoft.com/office/drawing/2010/main" val="0"/>
-                        </a:ext>
-                      </a:extLst>
-                    </a:blip>
-                    <a:srcRect/>
-                    <a:stretch>
-                      <a:fillRect/>
-                    </a:stretch>
-                  </pic:blipFill>
-                  <pic:spPr bwMode="auto">
-                    <a:xfrm>
-                      <a:off x="0" y="0"/>
-                      <a:ext cx="914400" cy="1143000"/>
-                    </a:xfrm>
-                    <a:prstGeom prst="rect">
-                      <a:avLst/>
-                    </a:prstGeom>
-                    <a:noFill/>
-                    <a:ln>
-                      <a:noFill/>
-                    </a:ln>
-                  </pic:spPr>
-                </pic:pic>
-              </a:graphicData>
-            </a:graphic>
-            <wp14:sizeRelH relativeFrom="page">
-              <wp14:pctWidth>0</wp14:pctWidth>
-            </wp14:sizeRelH>
-            <wp14:sizeRelV relativeFrom="page">
-              <wp14:pctHeight>0</wp14:pctHeight>
-            </wp14:sizeRelV>
-          </wp:anchor>
-        </w:drawing>
-      </w:r>
-      <w:r>
-        <w:rPr>
-          <w:b/>
-          <w:bCs/>
-        </w:rPr>
-        <w:t xml:space="preserve">Third C. Author, Jr. </w:t>
-      </w:r>
-      <w:r>
-        <w:rPr>
-          <w:bCs/>
-        </w:rPr>
-        <w:t>(M’87)</w:t>
-      </w:r>
-      <w:r>
-        <w:t xml:space="preserve"> </w:t>
-      </w:r>
-      <w:r>
-        <w:rPr>
-          <w:rFonts w:ascii="Times-Roman" w:hAnsi="Times-Roman" w:cs="Times-Roman"/>
-        </w:rPr>
-        <w:t xml:space="preserve">received the B.S. degree in mechanical engineering from National Chung Cheng University, Chiayi, Taiwan, in 2004 and the M.S. degree in mechanical engineering from National Tsing Hua University, Hsinchu, Taiwan, in 2006. He is currently pursuing </w:t>
-      </w:r>
-      <w:proofErr w:type="gramStart"/>
-      <w:r>
-        <w:rPr>
-          <w:rFonts w:ascii="Times-Roman" w:hAnsi="Times-Roman" w:cs="Times-Roman"/>
-        </w:rPr>
-        <w:t>the</w:t>
-      </w:r>
-      <w:proofErr w:type="gramEnd"/>
-      <w:r>
-        <w:rPr>
-          <w:rFonts w:ascii="Times-Roman" w:hAnsi="Times-Roman" w:cs="Times-Roman"/>
-        </w:rPr>
-        <w:t xml:space="preserve"> Ph.D. degree in mechanical engineering at Texas A&amp;M University, College Station</w:t>
-      </w:r>
-      <w:r>
-        <w:t>, TX, USA</w:t>
-      </w:r>
-      <w:r>
-        <w:rPr>
-          <w:rFonts w:ascii="Times-Roman" w:hAnsi="Times-Roman" w:cs="Times-Roman"/>
-        </w:rPr>
-        <w:t>.</w:t>
-      </w:r>
-    </w:p>
-    <w:p>
-      <w:pPr>
-        <w:autoSpaceDE w:val="0"/>
-        <w:autoSpaceDN w:val="0"/>
-        <w:adjustRightInd w:val="0"/>
-        <w:jc w:val="both"/>
-        <w:rPr>
-          <w:rFonts w:ascii="Times-Roman" w:hAnsi="Times-Roman" w:cs="Times-Roman"/>
-        </w:rPr>
-      </w:pPr>
-      <w:r>
-        <w:rPr>
-          <w:rFonts w:ascii="Times-Roman" w:hAnsi="Times-Roman" w:cs="Times-Roman"/>
-        </w:rPr>
-        <w:t xml:space="preserve">    From 2008 to 2009, he was a Research Assistant with the Institute of Physics, Academia Sinica, </w:t>
-      </w:r>
-      <w:proofErr w:type="spellStart"/>
-      <w:r>
-        <w:rPr>
-          <w:rFonts w:ascii="Times-Roman" w:hAnsi="Times-Roman" w:cs="Times-Roman"/>
-        </w:rPr>
-        <w:t>Tapei</w:t>
-      </w:r>
-      <w:proofErr w:type="spellEnd"/>
-      <w:r>
-        <w:rPr>
-          <w:rFonts w:ascii="Times-Roman" w:hAnsi="Times-Roman" w:cs="Times-Roman"/>
-        </w:rPr>
-        <w:t xml:space="preserve">, Taiwan. His research interest includes the development of surface processing and biological/medical treatment techniques using </w:t>
-      </w:r>
-      <w:proofErr w:type="gramStart"/>
-      <w:r>
-        <w:rPr>
-          <w:rFonts w:ascii="Times-Roman" w:hAnsi="Times-Roman" w:cs="Times-Roman"/>
-        </w:rPr>
-        <w:t>nonthermal</w:t>
-      </w:r>
-      <w:proofErr w:type="gramEnd"/>
-      <w:r>
-        <w:rPr>
-          <w:rFonts w:ascii="Times-Roman" w:hAnsi="Times-Roman" w:cs="Times-Roman"/>
-        </w:rPr>
-        <w:t xml:space="preserve"> atmospheric pressure plasmas, fundamental study of plasma sources, and fabrication of micro- or nanostructured surfaces.</w:t>
-      </w:r>
-      <w:r>
-        <w:rPr>
-          <w:rFonts w:ascii="Times-Roman" w:hAnsi="Times-Roman" w:cs="Times-Roman"/>
-        </w:rPr>
-        <w:t xml:space="preserve"> </w:t>
-      </w:r>
-    </w:p>
-    <w:p>
-      <w:pPr>
-        <w:autoSpaceDE w:val="0"/>
-        <w:autoSpaceDN w:val="0"/>
-        <w:adjustRightInd w:val="0"/>
-        <w:jc w:val="both"/>
-        <w:rPr>
-          <w:rFonts w:ascii="Times-Roman" w:hAnsi="Times-Roman" w:cs="Times-Roman"/>
-        </w:rPr>
-      </w:pPr>
-      <w:r>
-        <w:rPr>
-          <w:rFonts w:ascii="Times-Roman" w:hAnsi="Times-Roman" w:cs="Times-Roman"/>
-        </w:rPr>
-        <w:t xml:space="preserve">   </w:t>
-      </w:r>
-      <w:r>
-        <w:rPr>
-          <w:rFonts w:ascii="Times-Roman" w:hAnsi="Times-Roman" w:cs="Times-Roman"/>
-        </w:rPr>
-        <w:t>Mr. Author’s awards and honors include the Frew Fellowship (Australian Academy of Science), the I. I. Rabi Prize (APS), the European Frequency and Time Forum Award, the Carl Zeiss Research Award, the William F. Meggers Award and the Adolph Lomb Medal (OSA).</w:t>
-      </w:r>
-    </w:p>
-    <w:p>
-      <w:pPr>
-        <w:autoSpaceDE w:val="0"/>
-        <w:autoSpaceDN w:val="0"/>
-        <w:adjustRightInd w:val="0"/>
-        <w:jc w:val="both"/>
-        <w:rPr>
-          <w:rFonts w:ascii="Times-Roman" w:hAnsi="Times-Roman" w:cs="Times-Roman"/>
-        </w:rPr>
-      </w:pPr>
-    </w:p>
-    <w:p>
-      <w:pPr>
-        <w:adjustRightInd w:val="0"/>
-        <w:jc w:val="both"/>
-        <w:rPr>
-          <w:rFonts w:ascii="Times-Roman" w:hAnsi="Times-Roman" w:cs="Times-Roman"/>
-        </w:rPr>
-      </w:pPr>
-    </w:p>
-    <w:p>
-      <w:pPr>
         <w:pStyle w:val="FigureCaption"/>
         <w:rPr>
           <w:sz w:val="20"/>
@@ -5986,6 +5304,7 @@
       </w:pPr>
     </w:p>
     <w:sectPr>
+      <w:headerReference w:type="default" r:id="rId24"/>
       <w:type w:val="continuous"/>
       <w:pgSz w:w="12240" w:h="15840" w:code="1"/>
       <w:pgMar w:top="1008" w:right="936" w:bottom="1008" w:left="936" w:header="432" w:footer="432" w:gutter="0"/>
@@ -5996,7 +5315,7 @@
 </file>
 
 <file path=word/endnotes.xml><?xml version="1.0" encoding="utf-8"?>
-<w:endnotes xmlns:wpc="http://schemas.microsoft.com/office/word/2010/wordprocessingCanvas" xmlns:cx="http://schemas.microsoft.com/office/drawing/2014/chartex" xmlns:cx1="http://schemas.microsoft.com/office/drawing/2015/9/8/chartex" xmlns:cx2="http://schemas.microsoft.com/office/drawing/2015/10/21/chartex" xmlns:cx3="http://schemas.microsoft.com/office/drawing/2016/5/9/chartex" xmlns:cx4="http://schemas.microsoft.com/office/drawing/2016/5/10/chartex" xmlns:cx5="http://schemas.microsoft.com/office/drawing/2016/5/11/chartex" xmlns:cx6="http://schemas.microsoft.com/office/drawing/2016/5/12/chartex" xmlns:cx7="http://schemas.microsoft.com/office/drawing/2016/5/13/chartex" xmlns:cx8="http://schemas.microsoft.com/office/drawing/2016/5/14/chartex" xmlns:mc="http://schemas.openxmlformats.org/markup-compatibility/2006" xmlns:aink="http://schemas.microsoft.com/office/drawing/2016/ink" xmlns:am3d="http://schemas.microsoft.com/office/drawing/2017/model3d" xmlns:o="urn:schemas-microsoft-com:office:office" xmlns:oel="http://schemas.microsoft.com/office/2019/extlst" xmlns:r="http://schemas.openxmlformats.org/officeDocument/2006/relationships" xmlns:m="http://schemas.openxmlformats.org/officeDocument/2006/math" xmlns:v="urn:schemas-microsoft-com:vml" xmlns:wp14="http://schemas.microsoft.com/office/word/2010/wordprocessingDrawing" xmlns:wp="http://schemas.openxmlformats.org/drawingml/2006/wordprocessingDrawing" xmlns:w10="urn:schemas-microsoft-com:office:word" xmlns:w="http://schemas.openxmlformats.org/wordprocessingml/2006/main" xmlns:w14="http://schemas.microsoft.com/office/word/2010/wordml" xmlns:w15="http://schemas.microsoft.com/office/word/2012/wordml" xmlns:w16cex="http://schemas.microsoft.com/office/word/2018/wordml/cex" xmlns:w16cid="http://schemas.microsoft.com/office/word/2016/wordml/cid" xmlns:w16="http://schemas.microsoft.com/office/word/2018/wordml" xmlns:w16du="http://schemas.microsoft.com/office/word/2023/wordml/word16du" xmlns:w16sdtdh="http://schemas.microsoft.com/office/word/2020/wordml/sdtdatahash" xmlns:w16sdtfl="http://schemas.microsoft.com/office/word/2024/wordml/sdtformatlock" xmlns:w16se="http://schemas.microsoft.com/office/word/2015/wordml/symex" xmlns:wpg="http://schemas.microsoft.com/office/word/2010/wordprocessingGroup" xmlns:wpi="http://schemas.microsoft.com/office/word/2010/wordprocessingInk" xmlns:wne="http://schemas.microsoft.com/office/word/2006/wordml" xmlns:wps="http://schemas.microsoft.com/office/word/2010/wordprocessingShape" mc:Ignorable="w14 w15 w16se w16cid w16 w16cex w16sdtdh w16sdtfl w16du wp14">
+<w:endnotes xmlns:wpc="http://schemas.microsoft.com/office/word/2010/wordprocessingCanvas" xmlns:cx="http://schemas.microsoft.com/office/drawing/2014/chartex" xmlns:mc="http://schemas.openxmlformats.org/markup-compatibility/2006" xmlns:o="urn:schemas-microsoft-com:office:office" xmlns:r="http://schemas.openxmlformats.org/officeDocument/2006/relationships" xmlns:m="http://schemas.openxmlformats.org/officeDocument/2006/math" xmlns:v="urn:schemas-microsoft-com:vml" xmlns:wp14="http://schemas.microsoft.com/office/word/2010/wordprocessingDrawing" xmlns:wp="http://schemas.openxmlformats.org/drawingml/2006/wordprocessingDrawing" xmlns:w10="urn:schemas-microsoft-com:office:word" xmlns:w="http://schemas.openxmlformats.org/wordprocessingml/2006/main" xmlns:w14="http://schemas.microsoft.com/office/word/2010/wordml" xmlns:w15="http://schemas.microsoft.com/office/word/2012/wordml" xmlns:w16se="http://schemas.microsoft.com/office/word/2015/wordml/symex" xmlns:wpg="http://schemas.microsoft.com/office/word/2010/wordprocessingGroup" xmlns:wpi="http://schemas.microsoft.com/office/word/2010/wordprocessingInk" xmlns:wne="http://schemas.microsoft.com/office/word/2006/wordml" xmlns:wps="http://schemas.microsoft.com/office/word/2010/wordprocessingShape" mc:Ignorable="w14 w15 w16se wp14">
   <w:endnote w:type="separator" w:id="-1">
     <w:p>
       <w:r>
@@ -6015,7 +5334,7 @@
 </file>
 
 <file path=word/footnotes.xml><?xml version="1.0" encoding="utf-8"?>
-<w:footnotes xmlns:wpc="http://schemas.microsoft.com/office/word/2010/wordprocessingCanvas" xmlns:cx="http://schemas.microsoft.com/office/drawing/2014/chartex" xmlns:cx1="http://schemas.microsoft.com/office/drawing/2015/9/8/chartex" xmlns:cx2="http://schemas.microsoft.com/office/drawing/2015/10/21/chartex" xmlns:cx3="http://schemas.microsoft.com/office/drawing/2016/5/9/chartex" xmlns:cx4="http://schemas.microsoft.com/office/drawing/2016/5/10/chartex" xmlns:cx5="http://schemas.microsoft.com/office/drawing/2016/5/11/chartex" xmlns:cx6="http://schemas.microsoft.com/office/drawing/2016/5/12/chartex" xmlns:cx7="http://schemas.microsoft.com/office/drawing/2016/5/13/chartex" xmlns:cx8="http://schemas.microsoft.com/office/drawing/2016/5/14/chartex" xmlns:mc="http://schemas.openxmlformats.org/markup-compatibility/2006" xmlns:aink="http://schemas.microsoft.com/office/drawing/2016/ink" xmlns:am3d="http://schemas.microsoft.com/office/drawing/2017/model3d" xmlns:o="urn:schemas-microsoft-com:office:office" xmlns:oel="http://schemas.microsoft.com/office/2019/extlst" xmlns:r="http://schemas.openxmlformats.org/officeDocument/2006/relationships" xmlns:m="http://schemas.openxmlformats.org/officeDocument/2006/math" xmlns:v="urn:schemas-microsoft-com:vml" xmlns:wp14="http://schemas.microsoft.com/office/word/2010/wordprocessingDrawing" xmlns:wp="http://schemas.openxmlformats.org/drawingml/2006/wordprocessingDrawing" xmlns:w10="urn:schemas-microsoft-com:office:word" xmlns:w="http://schemas.openxmlformats.org/wordprocessingml/2006/main" xmlns:w14="http://schemas.microsoft.com/office/word/2010/wordml" xmlns:w15="http://schemas.microsoft.com/office/word/2012/wordml" xmlns:w16cex="http://schemas.microsoft.com/office/word/2018/wordml/cex" xmlns:w16cid="http://schemas.microsoft.com/office/word/2016/wordml/cid" xmlns:w16="http://schemas.microsoft.com/office/word/2018/wordml" xmlns:w16du="http://schemas.microsoft.com/office/word/2023/wordml/word16du" xmlns:w16sdtdh="http://schemas.microsoft.com/office/word/2020/wordml/sdtdatahash" xmlns:w16sdtfl="http://schemas.microsoft.com/office/word/2024/wordml/sdtformatlock" xmlns:w16se="http://schemas.microsoft.com/office/word/2015/wordml/symex" xmlns:wpg="http://schemas.microsoft.com/office/word/2010/wordprocessingGroup" xmlns:wpi="http://schemas.microsoft.com/office/word/2010/wordprocessingInk" xmlns:wne="http://schemas.microsoft.com/office/word/2006/wordml" xmlns:wps="http://schemas.microsoft.com/office/word/2010/wordprocessingShape" mc:Ignorable="w14 w15 w16se w16cid w16 w16cex w16sdtdh w16sdtfl w16du wp14">
+<w:footnotes xmlns:wpc="http://schemas.microsoft.com/office/word/2010/wordprocessingCanvas" xmlns:cx="http://schemas.microsoft.com/office/drawing/2014/chartex" xmlns:mc="http://schemas.openxmlformats.org/markup-compatibility/2006" xmlns:o="urn:schemas-microsoft-com:office:office" xmlns:r="http://schemas.openxmlformats.org/officeDocument/2006/relationships" xmlns:m="http://schemas.openxmlformats.org/officeDocument/2006/math" xmlns:v="urn:schemas-microsoft-com:vml" xmlns:wp14="http://schemas.microsoft.com/office/word/2010/wordprocessingDrawing" xmlns:wp="http://schemas.openxmlformats.org/drawingml/2006/wordprocessingDrawing" xmlns:w10="urn:schemas-microsoft-com:office:word" xmlns:w="http://schemas.openxmlformats.org/wordprocessingml/2006/main" xmlns:w14="http://schemas.microsoft.com/office/word/2010/wordml" xmlns:w15="http://schemas.microsoft.com/office/word/2012/wordml" xmlns:w16se="http://schemas.microsoft.com/office/word/2015/wordml/symex" xmlns:wpg="http://schemas.microsoft.com/office/word/2010/wordprocessingGroup" xmlns:wpi="http://schemas.microsoft.com/office/word/2010/wordprocessingInk" xmlns:wne="http://schemas.microsoft.com/office/word/2006/wordml" xmlns:wps="http://schemas.microsoft.com/office/word/2010/wordprocessingShape" mc:Ignorable="w14 w15 w16se wp14">
   <w:footnote w:type="separator" w:id="-1">
     <w:p/>
   </w:footnote>
@@ -6038,7 +5357,7 @@
 </file>
 
 <file path=word/header1.xml><?xml version="1.0" encoding="utf-8"?>
-<w:hdr xmlns:wpc="http://schemas.microsoft.com/office/word/2010/wordprocessingCanvas" xmlns:cx="http://schemas.microsoft.com/office/drawing/2014/chartex" xmlns:cx1="http://schemas.microsoft.com/office/drawing/2015/9/8/chartex" xmlns:cx2="http://schemas.microsoft.com/office/drawing/2015/10/21/chartex" xmlns:cx3="http://schemas.microsoft.com/office/drawing/2016/5/9/chartex" xmlns:cx4="http://schemas.microsoft.com/office/drawing/2016/5/10/chartex" xmlns:cx5="http://schemas.microsoft.com/office/drawing/2016/5/11/chartex" xmlns:cx6="http://schemas.microsoft.com/office/drawing/2016/5/12/chartex" xmlns:cx7="http://schemas.microsoft.com/office/drawing/2016/5/13/chartex" xmlns:cx8="http://schemas.microsoft.com/office/drawing/2016/5/14/chartex" xmlns:mc="http://schemas.openxmlformats.org/markup-compatibility/2006" xmlns:aink="http://schemas.microsoft.com/office/drawing/2016/ink" xmlns:am3d="http://schemas.microsoft.com/office/drawing/2017/model3d" xmlns:o="urn:schemas-microsoft-com:office:office" xmlns:oel="http://schemas.microsoft.com/office/2019/extlst" xmlns:r="http://schemas.openxmlformats.org/officeDocument/2006/relationships" xmlns:m="http://schemas.openxmlformats.org/officeDocument/2006/math" xmlns:v="urn:schemas-microsoft-com:vml" xmlns:wp14="http://schemas.microsoft.com/office/word/2010/wordprocessingDrawing" xmlns:wp="http://schemas.openxmlformats.org/drawingml/2006/wordprocessingDrawing" xmlns:w10="urn:schemas-microsoft-com:office:word" xmlns:w="http://schemas.openxmlformats.org/wordprocessingml/2006/main" xmlns:w14="http://schemas.microsoft.com/office/word/2010/wordml" xmlns:w15="http://schemas.microsoft.com/office/word/2012/wordml" xmlns:w16cex="http://schemas.microsoft.com/office/word/2018/wordml/cex" xmlns:w16cid="http://schemas.microsoft.com/office/word/2016/wordml/cid" xmlns:w16="http://schemas.microsoft.com/office/word/2018/wordml" xmlns:w16du="http://schemas.microsoft.com/office/word/2023/wordml/word16du" xmlns:w16sdtdh="http://schemas.microsoft.com/office/word/2020/wordml/sdtdatahash" xmlns:w16sdtfl="http://schemas.microsoft.com/office/word/2024/wordml/sdtformatlock" xmlns:w16se="http://schemas.microsoft.com/office/word/2015/wordml/symex" xmlns:wpg="http://schemas.microsoft.com/office/word/2010/wordprocessingGroup" xmlns:wpi="http://schemas.microsoft.com/office/word/2010/wordprocessingInk" xmlns:wne="http://schemas.microsoft.com/office/word/2006/wordml" xmlns:wps="http://schemas.microsoft.com/office/word/2010/wordprocessingShape" mc:Ignorable="w14 w15 w16se w16cid w16 w16cex w16sdtdh w16sdtfl w16du wp14">
+<w:hdr xmlns:wpc="http://schemas.microsoft.com/office/word/2010/wordprocessingCanvas" xmlns:cx="http://schemas.microsoft.com/office/drawing/2014/chartex" xmlns:mc="http://schemas.openxmlformats.org/markup-compatibility/2006" xmlns:o="urn:schemas-microsoft-com:office:office" xmlns:r="http://schemas.openxmlformats.org/officeDocument/2006/relationships" xmlns:m="http://schemas.openxmlformats.org/officeDocument/2006/math" xmlns:v="urn:schemas-microsoft-com:vml" xmlns:wp14="http://schemas.microsoft.com/office/word/2010/wordprocessingDrawing" xmlns:wp="http://schemas.openxmlformats.org/drawingml/2006/wordprocessingDrawing" xmlns:w10="urn:schemas-microsoft-com:office:word" xmlns:w="http://schemas.openxmlformats.org/wordprocessingml/2006/main" xmlns:w14="http://schemas.microsoft.com/office/word/2010/wordml" xmlns:w15="http://schemas.microsoft.com/office/word/2012/wordml" xmlns:w16se="http://schemas.microsoft.com/office/word/2015/wordml/symex" xmlns:wpg="http://schemas.microsoft.com/office/word/2010/wordprocessingGroup" xmlns:wpi="http://schemas.microsoft.com/office/word/2010/wordprocessingInk" xmlns:wne="http://schemas.microsoft.com/office/word/2006/wordml" xmlns:wps="http://schemas.microsoft.com/office/word/2010/wordprocessingShape" mc:Ignorable="w14 w15 w16se wp14">
   <w:p>
     <w:pPr>
       <w:framePr w:wrap="auto" w:vAnchor="text" w:hAnchor="margin" w:xAlign="right" w:y="1"/>
@@ -6056,7 +5375,7 @@
       <w:rPr>
         <w:noProof/>
       </w:rPr>
-      <w:t>1</w:t>
+      <w:t>9</w:t>
     </w:r>
     <w:r>
       <w:fldChar w:fldCharType="end"/>
@@ -6079,7 +5398,7 @@
 </file>
 
 <file path=word/numbering.xml><?xml version="1.0" encoding="utf-8"?>
-<w:numbering xmlns:wpc="http://schemas.microsoft.com/office/word/2010/wordprocessingCanvas" xmlns:cx="http://schemas.microsoft.com/office/drawing/2014/chartex" xmlns:cx1="http://schemas.microsoft.com/office/drawing/2015/9/8/chartex" xmlns:cx2="http://schemas.microsoft.com/office/drawing/2015/10/21/chartex" xmlns:cx3="http://schemas.microsoft.com/office/drawing/2016/5/9/chartex" xmlns:cx4="http://schemas.microsoft.com/office/drawing/2016/5/10/chartex" xmlns:cx5="http://schemas.microsoft.com/office/drawing/2016/5/11/chartex" xmlns:cx6="http://schemas.microsoft.com/office/drawing/2016/5/12/chartex" xmlns:cx7="http://schemas.microsoft.com/office/drawing/2016/5/13/chartex" xmlns:cx8="http://schemas.microsoft.com/office/drawing/2016/5/14/chartex" xmlns:mc="http://schemas.openxmlformats.org/markup-compatibility/2006" xmlns:aink="http://schemas.microsoft.com/office/drawing/2016/ink" xmlns:am3d="http://schemas.microsoft.com/office/drawing/2017/model3d" xmlns:o="urn:schemas-microsoft-com:office:office" xmlns:oel="http://schemas.microsoft.com/office/2019/extlst" xmlns:r="http://schemas.openxmlformats.org/officeDocument/2006/relationships" xmlns:m="http://schemas.openxmlformats.org/officeDocument/2006/math" xmlns:v="urn:schemas-microsoft-com:vml" xmlns:wp14="http://schemas.microsoft.com/office/word/2010/wordprocessingDrawing" xmlns:wp="http://schemas.openxmlformats.org/drawingml/2006/wordprocessingDrawing" xmlns:w10="urn:schemas-microsoft-com:office:word" xmlns:w="http://schemas.openxmlformats.org/wordprocessingml/2006/main" xmlns:w14="http://schemas.microsoft.com/office/word/2010/wordml" xmlns:w15="http://schemas.microsoft.com/office/word/2012/wordml" xmlns:w16cex="http://schemas.microsoft.com/office/word/2018/wordml/cex" xmlns:w16cid="http://schemas.microsoft.com/office/word/2016/wordml/cid" xmlns:w16="http://schemas.microsoft.com/office/word/2018/wordml" xmlns:w16du="http://schemas.microsoft.com/office/word/2023/wordml/word16du" xmlns:w16sdtdh="http://schemas.microsoft.com/office/word/2020/wordml/sdtdatahash" xmlns:w16sdtfl="http://schemas.microsoft.com/office/word/2024/wordml/sdtformatlock" xmlns:w16se="http://schemas.microsoft.com/office/word/2015/wordml/symex" xmlns:wpg="http://schemas.microsoft.com/office/word/2010/wordprocessingGroup" xmlns:wpi="http://schemas.microsoft.com/office/word/2010/wordprocessingInk" xmlns:wne="http://schemas.microsoft.com/office/word/2006/wordml" xmlns:wps="http://schemas.microsoft.com/office/word/2010/wordprocessingShape" mc:Ignorable="w14 w15 w16se w16cid w16 w16cex w16sdtdh w16sdtfl w16du wp14">
+<w:numbering xmlns:wpc="http://schemas.microsoft.com/office/word/2010/wordprocessingCanvas" xmlns:cx="http://schemas.microsoft.com/office/drawing/2014/chartex" xmlns:mc="http://schemas.openxmlformats.org/markup-compatibility/2006" xmlns:o="urn:schemas-microsoft-com:office:office" xmlns:r="http://schemas.openxmlformats.org/officeDocument/2006/relationships" xmlns:m="http://schemas.openxmlformats.org/officeDocument/2006/math" xmlns:v="urn:schemas-microsoft-com:vml" xmlns:wp14="http://schemas.microsoft.com/office/word/2010/wordprocessingDrawing" xmlns:wp="http://schemas.openxmlformats.org/drawingml/2006/wordprocessingDrawing" xmlns:w10="urn:schemas-microsoft-com:office:word" xmlns:w="http://schemas.openxmlformats.org/wordprocessingml/2006/main" xmlns:w14="http://schemas.microsoft.com/office/word/2010/wordml" xmlns:w15="http://schemas.microsoft.com/office/word/2012/wordml" xmlns:w16se="http://schemas.microsoft.com/office/word/2015/wordml/symex" xmlns:wpg="http://schemas.microsoft.com/office/word/2010/wordprocessingGroup" xmlns:wpi="http://schemas.microsoft.com/office/word/2010/wordprocessingInk" xmlns:wne="http://schemas.microsoft.com/office/word/2006/wordml" xmlns:wps="http://schemas.microsoft.com/office/word/2010/wordprocessingShape" mc:Ignorable="w14 w15 w16se wp14">
   <w:abstractNum w:abstractNumId="0" w15:restartNumberingAfterBreak="0">
     <w:nsid w:val="FFFFFF1D"/>
     <w:multiLevelType w:val="multilevel"/>
@@ -7587,13 +6906,13 @@
       </w:pPr>
     </w:lvl>
   </w:abstractNum>
-  <w:num w:numId="1" w16cid:durableId="719132001">
+  <w:num w:numId="1">
     <w:abstractNumId w:val="11"/>
   </w:num>
-  <w:num w:numId="2" w16cid:durableId="1725565537">
+  <w:num w:numId="2">
     <w:abstractNumId w:val="18"/>
   </w:num>
-  <w:num w:numId="3" w16cid:durableId="560559975">
+  <w:num w:numId="3">
     <w:abstractNumId w:val="18"/>
     <w:lvlOverride w:ilvl="0">
       <w:lvl w:ilvl="0">
@@ -7608,7 +6927,7 @@
       </w:lvl>
     </w:lvlOverride>
   </w:num>
-  <w:num w:numId="4" w16cid:durableId="1920552851">
+  <w:num w:numId="4">
     <w:abstractNumId w:val="18"/>
     <w:lvlOverride w:ilvl="0">
       <w:lvl w:ilvl="0">
@@ -7623,7 +6942,7 @@
       </w:lvl>
     </w:lvlOverride>
   </w:num>
-  <w:num w:numId="5" w16cid:durableId="694813538">
+  <w:num w:numId="5">
     <w:abstractNumId w:val="18"/>
     <w:lvlOverride w:ilvl="0">
       <w:lvl w:ilvl="0">
@@ -7638,10 +6957,10 @@
       </w:lvl>
     </w:lvlOverride>
   </w:num>
-  <w:num w:numId="6" w16cid:durableId="1314522817">
+  <w:num w:numId="6">
     <w:abstractNumId w:val="23"/>
   </w:num>
-  <w:num w:numId="7" w16cid:durableId="154151272">
+  <w:num w:numId="7">
     <w:abstractNumId w:val="23"/>
     <w:lvlOverride w:ilvl="0">
       <w:lvl w:ilvl="0">
@@ -7656,7 +6975,7 @@
       </w:lvl>
     </w:lvlOverride>
   </w:num>
-  <w:num w:numId="8" w16cid:durableId="951280959">
+  <w:num w:numId="8">
     <w:abstractNumId w:val="23"/>
     <w:lvlOverride w:ilvl="0">
       <w:lvl w:ilvl="0">
@@ -7671,7 +6990,7 @@
       </w:lvl>
     </w:lvlOverride>
   </w:num>
-  <w:num w:numId="9" w16cid:durableId="16466885">
+  <w:num w:numId="9">
     <w:abstractNumId w:val="23"/>
     <w:lvlOverride w:ilvl="0">
       <w:lvl w:ilvl="0">
@@ -7686,7 +7005,7 @@
       </w:lvl>
     </w:lvlOverride>
   </w:num>
-  <w:num w:numId="10" w16cid:durableId="641739476">
+  <w:num w:numId="10">
     <w:abstractNumId w:val="23"/>
     <w:lvlOverride w:ilvl="0">
       <w:lvl w:ilvl="0">
@@ -7701,7 +7020,7 @@
       </w:lvl>
     </w:lvlOverride>
   </w:num>
-  <w:num w:numId="11" w16cid:durableId="805270737">
+  <w:num w:numId="11">
     <w:abstractNumId w:val="23"/>
     <w:lvlOverride w:ilvl="0">
       <w:lvl w:ilvl="0">
@@ -7716,34 +7035,34 @@
       </w:lvl>
     </w:lvlOverride>
   </w:num>
-  <w:num w:numId="12" w16cid:durableId="15087208">
+  <w:num w:numId="12">
     <w:abstractNumId w:val="20"/>
   </w:num>
-  <w:num w:numId="13" w16cid:durableId="1266961779">
+  <w:num w:numId="13">
     <w:abstractNumId w:val="15"/>
   </w:num>
-  <w:num w:numId="14" w16cid:durableId="1719469027">
+  <w:num w:numId="14">
     <w:abstractNumId w:val="26"/>
   </w:num>
-  <w:num w:numId="15" w16cid:durableId="747459052">
+  <w:num w:numId="15">
     <w:abstractNumId w:val="25"/>
   </w:num>
-  <w:num w:numId="16" w16cid:durableId="490830310">
+  <w:num w:numId="16">
     <w:abstractNumId w:val="32"/>
   </w:num>
-  <w:num w:numId="17" w16cid:durableId="584998500">
+  <w:num w:numId="17">
     <w:abstractNumId w:val="17"/>
   </w:num>
-  <w:num w:numId="18" w16cid:durableId="547571469">
+  <w:num w:numId="18">
     <w:abstractNumId w:val="16"/>
   </w:num>
-  <w:num w:numId="19" w16cid:durableId="580287546">
+  <w:num w:numId="19">
     <w:abstractNumId w:val="27"/>
   </w:num>
-  <w:num w:numId="20" w16cid:durableId="2017687435">
+  <w:num w:numId="20">
     <w:abstractNumId w:val="21"/>
   </w:num>
-  <w:num w:numId="21" w16cid:durableId="1597011757">
+  <w:num w:numId="21">
     <w:abstractNumId w:val="11"/>
     <w:lvlOverride w:ilvl="0">
       <w:startOverride w:val="1"/>
@@ -7773,74 +7092,74 @@
       <w:startOverride w:val="1"/>
     </w:lvlOverride>
   </w:num>
-  <w:num w:numId="22" w16cid:durableId="1336496339">
+  <w:num w:numId="22">
     <w:abstractNumId w:val="31"/>
   </w:num>
-  <w:num w:numId="23" w16cid:durableId="33703492">
+  <w:num w:numId="23">
     <w:abstractNumId w:val="30"/>
   </w:num>
-  <w:num w:numId="24" w16cid:durableId="1713069384">
+  <w:num w:numId="24">
     <w:abstractNumId w:val="24"/>
   </w:num>
-  <w:num w:numId="25" w16cid:durableId="645861237">
+  <w:num w:numId="25">
     <w:abstractNumId w:val="29"/>
   </w:num>
-  <w:num w:numId="26" w16cid:durableId="949778957">
+  <w:num w:numId="26">
     <w:abstractNumId w:val="13"/>
   </w:num>
-  <w:num w:numId="27" w16cid:durableId="2003775000">
+  <w:num w:numId="27">
     <w:abstractNumId w:val="28"/>
   </w:num>
-  <w:num w:numId="28" w16cid:durableId="345638944">
+  <w:num w:numId="28">
     <w:abstractNumId w:val="19"/>
   </w:num>
-  <w:num w:numId="29" w16cid:durableId="1394081868">
+  <w:num w:numId="29">
     <w:abstractNumId w:val="22"/>
   </w:num>
-  <w:num w:numId="30" w16cid:durableId="1033656461">
+  <w:num w:numId="30">
     <w:abstractNumId w:val="10"/>
   </w:num>
-  <w:num w:numId="31" w16cid:durableId="1786609552">
+  <w:num w:numId="31">
     <w:abstractNumId w:val="8"/>
   </w:num>
-  <w:num w:numId="32" w16cid:durableId="1655062973">
+  <w:num w:numId="32">
     <w:abstractNumId w:val="7"/>
   </w:num>
-  <w:num w:numId="33" w16cid:durableId="1023357754">
+  <w:num w:numId="33">
     <w:abstractNumId w:val="6"/>
   </w:num>
-  <w:num w:numId="34" w16cid:durableId="1181703476">
+  <w:num w:numId="34">
     <w:abstractNumId w:val="5"/>
   </w:num>
-  <w:num w:numId="35" w16cid:durableId="300774178">
+  <w:num w:numId="35">
     <w:abstractNumId w:val="9"/>
   </w:num>
-  <w:num w:numId="36" w16cid:durableId="1024942401">
+  <w:num w:numId="36">
     <w:abstractNumId w:val="4"/>
   </w:num>
-  <w:num w:numId="37" w16cid:durableId="1390154964">
+  <w:num w:numId="37">
     <w:abstractNumId w:val="3"/>
   </w:num>
-  <w:num w:numId="38" w16cid:durableId="1468939604">
+  <w:num w:numId="38">
     <w:abstractNumId w:val="2"/>
   </w:num>
-  <w:num w:numId="39" w16cid:durableId="715548304">
+  <w:num w:numId="39">
     <w:abstractNumId w:val="1"/>
   </w:num>
-  <w:num w:numId="40" w16cid:durableId="1847090373">
+  <w:num w:numId="40">
     <w:abstractNumId w:val="0"/>
   </w:num>
-  <w:num w:numId="41" w16cid:durableId="1580672604">
+  <w:num w:numId="41">
     <w:abstractNumId w:val="12"/>
   </w:num>
-  <w:num w:numId="42" w16cid:durableId="210046231">
+  <w:num w:numId="42">
     <w:abstractNumId w:val="14"/>
   </w:num>
 </w:numbering>
 </file>
 
 <file path=word/styles.xml><?xml version="1.0" encoding="utf-8"?>
-<w:styles xmlns:mc="http://schemas.openxmlformats.org/markup-compatibility/2006" xmlns:r="http://schemas.openxmlformats.org/officeDocument/2006/relationships" xmlns:w="http://schemas.openxmlformats.org/wordprocessingml/2006/main" xmlns:w14="http://schemas.microsoft.com/office/word/2010/wordml" xmlns:w15="http://schemas.microsoft.com/office/word/2012/wordml" xmlns:w16cex="http://schemas.microsoft.com/office/word/2018/wordml/cex" xmlns:w16cid="http://schemas.microsoft.com/office/word/2016/wordml/cid" xmlns:w16="http://schemas.microsoft.com/office/word/2018/wordml" xmlns:w16du="http://schemas.microsoft.com/office/word/2023/wordml/word16du" xmlns:w16sdtdh="http://schemas.microsoft.com/office/word/2020/wordml/sdtdatahash" xmlns:w16sdtfl="http://schemas.microsoft.com/office/word/2024/wordml/sdtformatlock" xmlns:w16se="http://schemas.microsoft.com/office/word/2015/wordml/symex" mc:Ignorable="w14 w15 w16se w16cid w16 w16cex w16sdtdh w16sdtfl w16du">
+<w:styles xmlns:mc="http://schemas.openxmlformats.org/markup-compatibility/2006" xmlns:r="http://schemas.openxmlformats.org/officeDocument/2006/relationships" xmlns:w="http://schemas.openxmlformats.org/wordprocessingml/2006/main" xmlns:w14="http://schemas.microsoft.com/office/word/2010/wordml" xmlns:w15="http://schemas.microsoft.com/office/word/2012/wordml" xmlns:w16se="http://schemas.microsoft.com/office/word/2015/wordml/symex" mc:Ignorable="w14 w15 w16se">
   <w:docDefaults>
     <w:rPrDefault>
       <w:rPr>
@@ -7850,7 +7169,7 @@
     </w:rPrDefault>
     <w:pPrDefault/>
   </w:docDefaults>
-  <w:latentStyles w:defLockedState="0" w:defUIPriority="0" w:defSemiHidden="0" w:defUnhideWhenUsed="0" w:defQFormat="0" w:count="376">
+  <w:latentStyles w:defLockedState="0" w:defUIPriority="0" w:defSemiHidden="0" w:defUnhideWhenUsed="0" w:defQFormat="0" w:count="371">
     <w:lsdException w:name="Normal" w:qFormat="1"/>
     <w:lsdException w:name="heading 1" w:uiPriority="9" w:qFormat="1"/>
     <w:lsdException w:name="heading 2" w:uiPriority="9" w:qFormat="1"/>
@@ -8125,11 +7444,6 @@
     <w:lsdException w:name="List Table 5 Dark Accent 6" w:uiPriority="50"/>
     <w:lsdException w:name="List Table 6 Colorful Accent 6" w:uiPriority="51"/>
     <w:lsdException w:name="List Table 7 Colorful Accent 6" w:uiPriority="52"/>
-    <w:lsdException w:name="Mention" w:semiHidden="1" w:uiPriority="99" w:unhideWhenUsed="1"/>
-    <w:lsdException w:name="Smart Hyperlink" w:semiHidden="1" w:uiPriority="99" w:unhideWhenUsed="1"/>
-    <w:lsdException w:name="Hashtag" w:semiHidden="1" w:uiPriority="99" w:unhideWhenUsed="1"/>
-    <w:lsdException w:name="Unresolved Mention" w:semiHidden="1" w:uiPriority="99" w:unhideWhenUsed="1"/>
-    <w:lsdException w:name="Smart Link" w:semiHidden="1" w:uiPriority="99" w:unhideWhenUsed="1"/>
   </w:latentStyles>
   <w:style w:type="paragraph" w:default="1" w:styleId="Normal">
     <w:name w:val="Normal"/>
@@ -8320,6 +7634,7 @@
   <w:style w:type="character" w:default="1" w:styleId="DefaultParagraphFont">
     <w:name w:val="Default Paragraph Font"/>
     <w:uiPriority w:val="1"/>
+    <w:semiHidden/>
     <w:unhideWhenUsed/>
   </w:style>
   <w:style w:type="table" w:default="1" w:styleId="TableNormal">
@@ -8834,7 +8149,7 @@
 </file>
 
 <file path=word/glossary/document.xml><?xml version="1.0" encoding="utf-8"?>
-<w:glossaryDocument xmlns:wpc="http://schemas.microsoft.com/office/word/2010/wordprocessingCanvas" xmlns:cx="http://schemas.microsoft.com/office/drawing/2014/chartex" xmlns:cx1="http://schemas.microsoft.com/office/drawing/2015/9/8/chartex" xmlns:cx2="http://schemas.microsoft.com/office/drawing/2015/10/21/chartex" xmlns:cx3="http://schemas.microsoft.com/office/drawing/2016/5/9/chartex" xmlns:cx4="http://schemas.microsoft.com/office/drawing/2016/5/10/chartex" xmlns:cx5="http://schemas.microsoft.com/office/drawing/2016/5/11/chartex" xmlns:cx6="http://schemas.microsoft.com/office/drawing/2016/5/12/chartex" xmlns:cx7="http://schemas.microsoft.com/office/drawing/2016/5/13/chartex" xmlns:cx8="http://schemas.microsoft.com/office/drawing/2016/5/14/chartex" xmlns:mc="http://schemas.openxmlformats.org/markup-compatibility/2006" xmlns:aink="http://schemas.microsoft.com/office/drawing/2016/ink" xmlns:am3d="http://schemas.microsoft.com/office/drawing/2017/model3d" xmlns:o="urn:schemas-microsoft-com:office:office" xmlns:oel="http://schemas.microsoft.com/office/2019/extlst" xmlns:r="http://schemas.openxmlformats.org/officeDocument/2006/relationships" xmlns:m="http://schemas.openxmlformats.org/officeDocument/2006/math" xmlns:v="urn:schemas-microsoft-com:vml" xmlns:wp14="http://schemas.microsoft.com/office/word/2010/wordprocessingDrawing" xmlns:wp="http://schemas.openxmlformats.org/drawingml/2006/wordprocessingDrawing" xmlns:w10="urn:schemas-microsoft-com:office:word" xmlns:w="http://schemas.openxmlformats.org/wordprocessingml/2006/main" xmlns:w14="http://schemas.microsoft.com/office/word/2010/wordml" xmlns:w15="http://schemas.microsoft.com/office/word/2012/wordml" xmlns:w16cex="http://schemas.microsoft.com/office/word/2018/wordml/cex" xmlns:w16cid="http://schemas.microsoft.com/office/word/2016/wordml/cid" xmlns:w16="http://schemas.microsoft.com/office/word/2018/wordml" xmlns:w16du="http://schemas.microsoft.com/office/word/2023/wordml/word16du" xmlns:w16sdtdh="http://schemas.microsoft.com/office/word/2020/wordml/sdtdatahash" xmlns:w16sdtfl="http://schemas.microsoft.com/office/word/2024/wordml/sdtformatlock" xmlns:w16se="http://schemas.microsoft.com/office/word/2015/wordml/symex" xmlns:wpg="http://schemas.microsoft.com/office/word/2010/wordprocessingGroup" xmlns:wpi="http://schemas.microsoft.com/office/word/2010/wordprocessingInk" xmlns:wne="http://schemas.microsoft.com/office/word/2006/wordml" xmlns:wps="http://schemas.microsoft.com/office/word/2010/wordprocessingShape" mc:Ignorable="w14 w15 w16se w16cid w16 w16cex w16sdtdh w16sdtfl w16du wp14">
+<w:glossaryDocument xmlns:wpc="http://schemas.microsoft.com/office/word/2010/wordprocessingCanvas" xmlns:cx="http://schemas.microsoft.com/office/drawing/2014/chartex" xmlns:mc="http://schemas.openxmlformats.org/markup-compatibility/2006" xmlns:o="urn:schemas-microsoft-com:office:office" xmlns:r="http://schemas.openxmlformats.org/officeDocument/2006/relationships" xmlns:m="http://schemas.openxmlformats.org/officeDocument/2006/math" xmlns:v="urn:schemas-microsoft-com:vml" xmlns:wp14="http://schemas.microsoft.com/office/word/2010/wordprocessingDrawing" xmlns:wp="http://schemas.openxmlformats.org/drawingml/2006/wordprocessingDrawing" xmlns:w10="urn:schemas-microsoft-com:office:word" xmlns:w="http://schemas.openxmlformats.org/wordprocessingml/2006/main" xmlns:w14="http://schemas.microsoft.com/office/word/2010/wordml" xmlns:w15="http://schemas.microsoft.com/office/word/2012/wordml" xmlns:w16se="http://schemas.microsoft.com/office/word/2015/wordml/symex" xmlns:wpg="http://schemas.microsoft.com/office/word/2010/wordprocessingGroup" xmlns:wpi="http://schemas.microsoft.com/office/word/2010/wordprocessingInk" xmlns:wne="http://schemas.microsoft.com/office/word/2006/wordml" xmlns:wps="http://schemas.microsoft.com/office/word/2010/wordprocessingShape" mc:Ignorable="w14 w15 w16se wp14">
   <w:docParts>
     <w:docPart>
       <w:docPartPr>
@@ -8867,7 +8182,7 @@
 </file>
 
 <file path=word/glossary/fontTable.xml><?xml version="1.0" encoding="utf-8"?>
-<w:fonts xmlns:mc="http://schemas.openxmlformats.org/markup-compatibility/2006" xmlns:r="http://schemas.openxmlformats.org/officeDocument/2006/relationships" xmlns:w="http://schemas.openxmlformats.org/wordprocessingml/2006/main" xmlns:w14="http://schemas.microsoft.com/office/word/2010/wordml" xmlns:w15="http://schemas.microsoft.com/office/word/2012/wordml" xmlns:w16cex="http://schemas.microsoft.com/office/word/2018/wordml/cex" xmlns:w16cid="http://schemas.microsoft.com/office/word/2016/wordml/cid" xmlns:w16="http://schemas.microsoft.com/office/word/2018/wordml" xmlns:w16du="http://schemas.microsoft.com/office/word/2023/wordml/word16du" xmlns:w16sdtdh="http://schemas.microsoft.com/office/word/2020/wordml/sdtdatahash" xmlns:w16sdtfl="http://schemas.microsoft.com/office/word/2024/wordml/sdtformatlock" xmlns:w16se="http://schemas.microsoft.com/office/word/2015/wordml/symex" mc:Ignorable="w14 w15 w16se w16cid w16 w16cex w16sdtdh w16sdtfl w16du">
+<w:fonts xmlns:mc="http://schemas.openxmlformats.org/markup-compatibility/2006" xmlns:r="http://schemas.openxmlformats.org/officeDocument/2006/relationships" xmlns:w="http://schemas.openxmlformats.org/wordprocessingml/2006/main" xmlns:w14="http://schemas.microsoft.com/office/word/2010/wordml" xmlns:w15="http://schemas.microsoft.com/office/word/2012/wordml" xmlns:w16se="http://schemas.microsoft.com/office/word/2015/wordml/symex" mc:Ignorable="w14 w15 w16se">
   <w:font w:name="Symbol">
     <w:panose1 w:val="05050102010706020507"/>
     <w:charset w:val="02"/>
@@ -8949,15 +8264,6 @@
     <w:pitch w:val="default"/>
     <w:sig w:usb0="00000003" w:usb1="00000000" w:usb2="00000000" w:usb3="00000000" w:csb0="00000001" w:csb1="00000000"/>
   </w:font>
-  <w:font w:name="Times-Italic">
-    <w:altName w:val="Times New Roman"/>
-    <w:panose1 w:val="00000000000000000000"/>
-    <w:charset w:val="00"/>
-    <w:family w:val="roman"/>
-    <w:notTrueType/>
-    <w:pitch w:val="default"/>
-    <w:sig w:usb0="00000003" w:usb1="00000000" w:usb2="00000000" w:usb3="00000000" w:csb0="00000001" w:csb1="00000000"/>
-  </w:font>
   <w:font w:name="Calibri Light">
     <w:panose1 w:val="020F0302020204030204"/>
     <w:charset w:val="00"/>
@@ -8972,23 +8278,11 @@
     <w:pitch w:val="variable"/>
     <w:sig w:usb0="E4002EFF" w:usb1="C200247B" w:usb2="00000009" w:usb3="00000000" w:csb0="000001FF" w:csb1="00000000"/>
   </w:font>
-  <w:font w:name="Aptos">
-    <w:charset w:val="00"/>
-    <w:family w:val="swiss"/>
-    <w:pitch w:val="variable"/>
-    <w:sig w:usb0="20000287" w:usb1="00000003" w:usb2="00000000" w:usb3="00000000" w:csb0="0000019F" w:csb1="00000000"/>
-  </w:font>
-  <w:font w:name="Aptos Display">
-    <w:charset w:val="00"/>
-    <w:family w:val="swiss"/>
-    <w:pitch w:val="variable"/>
-    <w:sig w:usb0="20000287" w:usb1="00000003" w:usb2="00000000" w:usb3="00000000" w:csb0="0000019F" w:csb1="00000000"/>
-  </w:font>
 </w:fonts>
 </file>
 
 <file path=word/glossary/settings.xml><?xml version="1.0" encoding="utf-8"?>
-<w:settings xmlns:mc="http://schemas.openxmlformats.org/markup-compatibility/2006" xmlns:o="urn:schemas-microsoft-com:office:office" xmlns:r="http://schemas.openxmlformats.org/officeDocument/2006/relationships" xmlns:m="http://schemas.openxmlformats.org/officeDocument/2006/math" xmlns:v="urn:schemas-microsoft-com:vml" xmlns:w10="urn:schemas-microsoft-com:office:word" xmlns:w="http://schemas.openxmlformats.org/wordprocessingml/2006/main" xmlns:w14="http://schemas.microsoft.com/office/word/2010/wordml" xmlns:w15="http://schemas.microsoft.com/office/word/2012/wordml" xmlns:w16cex="http://schemas.microsoft.com/office/word/2018/wordml/cex" xmlns:w16cid="http://schemas.microsoft.com/office/word/2016/wordml/cid" xmlns:w16="http://schemas.microsoft.com/office/word/2018/wordml" xmlns:w16du="http://schemas.microsoft.com/office/word/2023/wordml/word16du" xmlns:w16sdtdh="http://schemas.microsoft.com/office/word/2020/wordml/sdtdatahash" xmlns:w16sdtfl="http://schemas.microsoft.com/office/word/2024/wordml/sdtformatlock" xmlns:w16se="http://schemas.microsoft.com/office/word/2015/wordml/symex" xmlns:sl="http://schemas.openxmlformats.org/schemaLibrary/2006/main" mc:Ignorable="w14 w15 w16se w16cid w16 w16cex w16sdtdh w16sdtfl w16du">
+<w:settings xmlns:mc="http://schemas.openxmlformats.org/markup-compatibility/2006" xmlns:o="urn:schemas-microsoft-com:office:office" xmlns:r="http://schemas.openxmlformats.org/officeDocument/2006/relationships" xmlns:m="http://schemas.openxmlformats.org/officeDocument/2006/math" xmlns:v="urn:schemas-microsoft-com:vml" xmlns:w10="urn:schemas-microsoft-com:office:word" xmlns:w="http://schemas.openxmlformats.org/wordprocessingml/2006/main" xmlns:w14="http://schemas.microsoft.com/office/word/2010/wordml" xmlns:w15="http://schemas.microsoft.com/office/word/2012/wordml" xmlns:w16se="http://schemas.microsoft.com/office/word/2015/wordml/symex" xmlns:sl="http://schemas.openxmlformats.org/schemaLibrary/2006/main" mc:Ignorable="w14 w15 w16se">
   <w:view w:val="normal"/>
   <w:defaultTabStop w:val="720"/>
   <w:characterSpacingControl w:val="doNotCompress"/>
@@ -8999,7 +8293,6 @@
     <w:compatSetting w:name="enableOpenTypeFeatures" w:uri="http://schemas.microsoft.com/office/word" w:val="1"/>
     <w:compatSetting w:name="doNotFlipMirrorIndents" w:uri="http://schemas.microsoft.com/office/word" w:val="1"/>
     <w:compatSetting w:name="differentiateMultirowTableHeaders" w:uri="http://schemas.microsoft.com/office/word" w:val="1"/>
-    <w:compatSetting w:name="useWord2013TrackBottomHyphenation" w:uri="http://schemas.microsoft.com/office/word" w:val="0"/>
   </w:compat>
   <w:rsids>
     <w:rsidRoot w:val="00A5275E"/>
@@ -9008,11 +8301,13 @@
     <w:rsid w:val="00573B83"/>
     <w:rsid w:val="006B0253"/>
     <w:rsid w:val="00A5275E"/>
+    <w:rsid w:val="00AA3D19"/>
     <w:rsid w:val="00AD7E05"/>
     <w:rsid w:val="00B82503"/>
     <w:rsid w:val="00BF2966"/>
     <w:rsid w:val="00D31353"/>
     <w:rsid w:val="00DA2136"/>
+    <w:rsid w:val="00E7572B"/>
   </w:rsids>
   <m:mathPr>
     <m:mathFont m:val="Cambria Math"/>
@@ -9036,7 +8331,7 @@
 </file>
 
 <file path=word/glossary/styles.xml><?xml version="1.0" encoding="utf-8"?>
-<w:styles xmlns:mc="http://schemas.openxmlformats.org/markup-compatibility/2006" xmlns:r="http://schemas.openxmlformats.org/officeDocument/2006/relationships" xmlns:w="http://schemas.openxmlformats.org/wordprocessingml/2006/main" xmlns:w14="http://schemas.microsoft.com/office/word/2010/wordml" xmlns:w15="http://schemas.microsoft.com/office/word/2012/wordml" xmlns:w16cex="http://schemas.microsoft.com/office/word/2018/wordml/cex" xmlns:w16cid="http://schemas.microsoft.com/office/word/2016/wordml/cid" xmlns:w16="http://schemas.microsoft.com/office/word/2018/wordml" xmlns:w16du="http://schemas.microsoft.com/office/word/2023/wordml/word16du" xmlns:w16sdtdh="http://schemas.microsoft.com/office/word/2020/wordml/sdtdatahash" xmlns:w16sdtfl="http://schemas.microsoft.com/office/word/2024/wordml/sdtformatlock" xmlns:w16se="http://schemas.microsoft.com/office/word/2015/wordml/symex" mc:Ignorable="w14 w15 w16se w16cid w16 w16cex w16sdtdh w16sdtfl w16du">
+<w:styles xmlns:mc="http://schemas.openxmlformats.org/markup-compatibility/2006" xmlns:r="http://schemas.openxmlformats.org/officeDocument/2006/relationships" xmlns:w="http://schemas.openxmlformats.org/wordprocessingml/2006/main" xmlns:w14="http://schemas.microsoft.com/office/word/2010/wordml" xmlns:w15="http://schemas.microsoft.com/office/word/2012/wordml" xmlns:w16se="http://schemas.microsoft.com/office/word/2015/wordml/symex" mc:Ignorable="w14 w15 w16se">
   <w:docDefaults>
     <w:rPrDefault>
       <w:rPr>
@@ -9054,7 +8349,7 @@
       </w:pPr>
     </w:pPrDefault>
   </w:docDefaults>
-  <w:latentStyles w:defLockedState="0" w:defUIPriority="99" w:defSemiHidden="0" w:defUnhideWhenUsed="0" w:defQFormat="0" w:count="376">
+  <w:latentStyles w:defLockedState="0" w:defUIPriority="99" w:defSemiHidden="0" w:defUnhideWhenUsed="0" w:defQFormat="0" w:count="371">
     <w:lsdException w:name="Normal" w:uiPriority="0" w:qFormat="1"/>
     <w:lsdException w:name="heading 1" w:uiPriority="9" w:qFormat="1"/>
     <w:lsdException w:name="heading 2" w:semiHidden="1" w:uiPriority="9" w:unhideWhenUsed="1" w:qFormat="1"/>
@@ -9426,11 +8721,6 @@
     <w:lsdException w:name="List Table 5 Dark Accent 6" w:uiPriority="50"/>
     <w:lsdException w:name="List Table 6 Colorful Accent 6" w:uiPriority="51"/>
     <w:lsdException w:name="List Table 7 Colorful Accent 6" w:uiPriority="52"/>
-    <w:lsdException w:name="Mention" w:semiHidden="1" w:unhideWhenUsed="1"/>
-    <w:lsdException w:name="Smart Hyperlink" w:semiHidden="1" w:unhideWhenUsed="1"/>
-    <w:lsdException w:name="Hashtag" w:semiHidden="1" w:unhideWhenUsed="1"/>
-    <w:lsdException w:name="Unresolved Mention" w:semiHidden="1" w:unhideWhenUsed="1"/>
-    <w:lsdException w:name="Smart Link" w:semiHidden="1" w:unhideWhenUsed="1"/>
   </w:latentStyles>
   <w:style w:type="paragraph" w:default="1" w:styleId="Normal">
     <w:name w:val="Normal"/>
@@ -9475,7 +8765,7 @@
 </file>
 
 <file path=word/glossary/webSettings.xml><?xml version="1.0" encoding="utf-8"?>
-<w:webSettings xmlns:mc="http://schemas.openxmlformats.org/markup-compatibility/2006" xmlns:r="http://schemas.openxmlformats.org/officeDocument/2006/relationships" xmlns:w="http://schemas.openxmlformats.org/wordprocessingml/2006/main" xmlns:w14="http://schemas.microsoft.com/office/word/2010/wordml" xmlns:w15="http://schemas.microsoft.com/office/word/2012/wordml" xmlns:w16cex="http://schemas.microsoft.com/office/word/2018/wordml/cex" xmlns:w16cid="http://schemas.microsoft.com/office/word/2016/wordml/cid" xmlns:w16="http://schemas.microsoft.com/office/word/2018/wordml" xmlns:w16du="http://schemas.microsoft.com/office/word/2023/wordml/word16du" xmlns:w16sdtdh="http://schemas.microsoft.com/office/word/2020/wordml/sdtdatahash" xmlns:w16sdtfl="http://schemas.microsoft.com/office/word/2024/wordml/sdtformatlock" xmlns:w16se="http://schemas.microsoft.com/office/word/2015/wordml/symex" mc:Ignorable="w14 w15 w16se w16cid w16 w16cex w16sdtdh w16sdtfl w16du">
+<w:webSettings xmlns:mc="http://schemas.openxmlformats.org/markup-compatibility/2006" xmlns:r="http://schemas.openxmlformats.org/officeDocument/2006/relationships" xmlns:w="http://schemas.openxmlformats.org/wordprocessingml/2006/main" xmlns:w14="http://schemas.microsoft.com/office/word/2010/wordml" xmlns:w15="http://schemas.microsoft.com/office/word/2012/wordml" xmlns:w16se="http://schemas.microsoft.com/office/word/2015/wordml/symex" mc:Ignorable="w14 w15 w16se">
   <w:optimizeForBrowser/>
   <w:allowPNG/>
 </w:webSettings>
@@ -9772,7 +9062,7 @@
 </file>
 
 <file path=customXml/itemProps1.xml><?xml version="1.0" encoding="utf-8"?>
-<ds:datastoreItem xmlns:ds="http://schemas.openxmlformats.org/officeDocument/2006/customXml" ds:itemID="{D0E2D3AE-AF6D-4D99-9533-660D929EEB6B}">
+<ds:datastoreItem xmlns:ds="http://schemas.openxmlformats.org/officeDocument/2006/customXml" ds:itemID="{8A48C9DF-C6D3-4D7C-BCE1-5E99355DE564}">
   <ds:schemaRefs>
     <ds:schemaRef ds:uri="http://schemas.openxmlformats.org/officeDocument/2006/bibliography"/>
   </ds:schemaRefs>

</xml_diff>